<commit_message>
ouline for execution summary and software testing
</commit_message>
<xml_diff>
--- a/Executive Summary.docx
+++ b/Executive Summary.docx
@@ -175,8 +175,13 @@
     </w:sdt>
     <w:p>
       <w:r>
-        <w:t>A 100 to 150 word</w:t>
-      </w:r>
+        <w:t xml:space="preserve">A </w:t>
+      </w:r>
+      <w:proofErr w:type="gramStart"/>
+      <w:r>
+        <w:t>100 to 150 word</w:t>
+      </w:r>
+      <w:proofErr w:type="gramEnd"/>
       <w:r>
         <w:t xml:space="preserve"> executive</w:t>
       </w:r>
@@ -229,8 +234,16 @@
         <w:rPr>
           <w:color w:val="FF0000"/>
         </w:rPr>
-        <w:t xml:space="preserve"> Include the date range covered, and the different analysis tasks performed</w:t>
-      </w:r>
+        <w:t xml:space="preserve"> Include the date range covered, and the different analysis tasks </w:t>
+      </w:r>
+      <w:proofErr w:type="gramStart"/>
+      <w:r>
+        <w:rPr>
+          <w:color w:val="FF0000"/>
+        </w:rPr>
+        <w:t>performed</w:t>
+      </w:r>
+      <w:proofErr w:type="gramEnd"/>
     </w:p>
     <w:p>
       <w:pPr>
@@ -293,7 +306,23 @@
           <w:rFonts w:ascii="Times New Roman" w:hAnsi="Times New Roman" w:cs="Times New Roman"/>
           <w:color w:val="000000" w:themeColor="text1"/>
         </w:rPr>
-        <w:t xml:space="preserve">understand patterns and trends in order to </w:t>
+        <w:t xml:space="preserve">understand patterns and trends </w:t>
+      </w:r>
+      <w:proofErr w:type="gramStart"/>
+      <w:r>
+        <w:rPr>
+          <w:rFonts w:ascii="Times New Roman" w:hAnsi="Times New Roman" w:cs="Times New Roman"/>
+          <w:color w:val="000000" w:themeColor="text1"/>
+        </w:rPr>
+        <w:t>in order to</w:t>
+      </w:r>
+      <w:proofErr w:type="gramEnd"/>
+      <w:r>
+        <w:rPr>
+          <w:rFonts w:ascii="Times New Roman" w:hAnsi="Times New Roman" w:cs="Times New Roman"/>
+          <w:color w:val="000000" w:themeColor="text1"/>
+        </w:rPr>
+        <w:t xml:space="preserve"> </w:t>
       </w:r>
       <w:r>
         <w:rPr>
@@ -328,7 +357,23 @@
           <w:rFonts w:ascii="Times New Roman" w:hAnsi="Times New Roman" w:cs="Times New Roman"/>
           <w:color w:val="000000" w:themeColor="text1"/>
         </w:rPr>
-        <w:t xml:space="preserve"> accommodation, many of Airbnb’s clients are in need of finding the perfect accommodation within their budget and ideal location. </w:t>
+        <w:t xml:space="preserve"> accommodation, many of Airbnb’s clients </w:t>
+      </w:r>
+      <w:proofErr w:type="gramStart"/>
+      <w:r>
+        <w:rPr>
+          <w:rFonts w:ascii="Times New Roman" w:hAnsi="Times New Roman" w:cs="Times New Roman"/>
+          <w:color w:val="000000" w:themeColor="text1"/>
+        </w:rPr>
+        <w:t>are in need of</w:t>
+      </w:r>
+      <w:proofErr w:type="gramEnd"/>
+      <w:r>
+        <w:rPr>
+          <w:rFonts w:ascii="Times New Roman" w:hAnsi="Times New Roman" w:cs="Times New Roman"/>
+          <w:color w:val="000000" w:themeColor="text1"/>
+        </w:rPr>
+        <w:t xml:space="preserve"> finding the perfect accommodation within their budget and ideal location. </w:t>
       </w:r>
       <w:r>
         <w:rPr>
@@ -412,7 +457,21 @@
         <w:rPr>
           <w:color w:val="FF0000"/>
         </w:rPr>
-        <w:t>Based on the requirements of your dataset, put the results of your analysis of a 12 month date period for each of the required functionalities in these sections. Change the title names to reflect your dataset and the analysis being performed.</w:t>
+        <w:t xml:space="preserve">Based on the requirements of your dataset, put the results of your analysis of a </w:t>
+      </w:r>
+      <w:proofErr w:type="gramStart"/>
+      <w:r>
+        <w:rPr>
+          <w:color w:val="FF0000"/>
+        </w:rPr>
+        <w:t>12 month</w:t>
+      </w:r>
+      <w:proofErr w:type="gramEnd"/>
+      <w:r>
+        <w:rPr>
+          <w:color w:val="FF0000"/>
+        </w:rPr>
+        <w:t xml:space="preserve"> date period for each of the required functionalities in these sections. Change the title names to reflect your dataset and the analysis being performed.</w:t>
       </w:r>
       <w:r>
         <w:rPr>
@@ -434,41 +493,57 @@
           <w:rStyle w:val="Heading1Char"/>
           <w:b/>
         </w:rPr>
-        <w:t xml:space="preserve">Analysis 1 </w:t>
-      </w:r>
+        <w:t xml:space="preserve">Analysis </w:t>
+      </w:r>
+      <w:proofErr w:type="gramStart"/>
       <w:r>
         <w:rPr>
           <w:rStyle w:val="Heading1Char"/>
           <w:b/>
         </w:rPr>
-        <w:t xml:space="preserve"> -  Specified Suburb </w:t>
+        <w:t xml:space="preserve">1 </w:t>
       </w:r>
       <w:r>
         <w:rPr>
           <w:rStyle w:val="Heading1Char"/>
           <w:b/>
         </w:rPr>
-        <w:t>&lt;</w:t>
-      </w:r>
+        <w:t xml:space="preserve"> -</w:t>
+      </w:r>
+      <w:proofErr w:type="gramEnd"/>
       <w:r>
         <w:rPr>
           <w:rStyle w:val="Heading1Char"/>
           <w:b/>
         </w:rPr>
-        <w:t xml:space="preserve">Report all listings in a specified </w:t>
+        <w:t xml:space="preserve">  Specified Suburb </w:t>
       </w:r>
       <w:r>
         <w:rPr>
           <w:rStyle w:val="Heading1Char"/>
           <w:b/>
         </w:rPr>
-        <w:t>suburb</w:t>
+        <w:t>&lt;</w:t>
       </w:r>
       <w:r>
         <w:rPr>
           <w:rStyle w:val="Heading1Char"/>
           <w:b/>
         </w:rPr>
+        <w:t xml:space="preserve">Report all listings in a specified </w:t>
+      </w:r>
+      <w:r>
+        <w:rPr>
+          <w:rStyle w:val="Heading1Char"/>
+          <w:b/>
+        </w:rPr>
+        <w:t>suburb</w:t>
+      </w:r>
+      <w:r>
+        <w:rPr>
+          <w:rStyle w:val="Heading1Char"/>
+          <w:b/>
+        </w:rPr>
         <w:t>&gt;</w:t>
       </w:r>
     </w:p>
@@ -494,27 +569,405 @@
     </w:p>
     <w:p>
       <w:pPr>
+        <w:ind w:left="0"/>
+        <w:rPr>
+          <w:rFonts w:ascii="Times New Roman" w:hAnsi="Times New Roman" w:cs="Times New Roman"/>
+          <w:color w:val="000000" w:themeColor="text1"/>
+          <w:sz w:val="24"/>
+          <w:szCs w:val="24"/>
+        </w:rPr>
+      </w:pPr>
+      <w:r>
+        <w:rPr>
+          <w:rFonts w:ascii="Times New Roman" w:hAnsi="Times New Roman" w:cs="Times New Roman"/>
+          <w:noProof/>
+          <w:color w:val="000000" w:themeColor="text1"/>
+          <w:sz w:val="24"/>
+          <w:szCs w:val="24"/>
+        </w:rPr>
+        <w:lastRenderedPageBreak/>
+        <w:drawing>
+          <wp:inline distT="0" distB="0" distL="0" distR="0" wp14:anchorId="346AE5C0" wp14:editId="0DA27448">
+            <wp:extent cx="5943600" cy="4428490"/>
+            <wp:effectExtent l="0" t="0" r="0" b="0"/>
+            <wp:docPr id="441063215" name="Picture 2" descr="A screenshot of a computer&#10;&#10;Description automatically generated"/>
+            <wp:cNvGraphicFramePr>
+              <a:graphicFrameLocks xmlns:a="http://schemas.openxmlformats.org/drawingml/2006/main" noChangeAspect="1"/>
+            </wp:cNvGraphicFramePr>
+            <a:graphic xmlns:a="http://schemas.openxmlformats.org/drawingml/2006/main">
+              <a:graphicData uri="http://schemas.openxmlformats.org/drawingml/2006/picture">
+                <pic:pic xmlns:pic="http://schemas.openxmlformats.org/drawingml/2006/picture">
+                  <pic:nvPicPr>
+                    <pic:cNvPr id="441063215" name="Picture 2" descr="A screenshot of a computer&#10;&#10;Description automatically generated"/>
+                    <pic:cNvPicPr/>
+                  </pic:nvPicPr>
+                  <pic:blipFill>
+                    <a:blip r:embed="rId9"/>
+                    <a:stretch>
+                      <a:fillRect/>
+                    </a:stretch>
+                  </pic:blipFill>
+                  <pic:spPr>
+                    <a:xfrm>
+                      <a:off x="0" y="0"/>
+                      <a:ext cx="5943600" cy="4428490"/>
+                    </a:xfrm>
+                    <a:prstGeom prst="rect">
+                      <a:avLst/>
+                    </a:prstGeom>
+                  </pic:spPr>
+                </pic:pic>
+              </a:graphicData>
+            </a:graphic>
+          </wp:inline>
+        </w:drawing>
+      </w:r>
+    </w:p>
+    <w:p>
+      <w:pPr>
+        <w:ind w:left="0"/>
+        <w:rPr>
+          <w:rFonts w:ascii="Times New Roman" w:hAnsi="Times New Roman" w:cs="Times New Roman"/>
+          <w:color w:val="000000" w:themeColor="text1"/>
+          <w:sz w:val="24"/>
+          <w:szCs w:val="24"/>
+        </w:rPr>
+      </w:pPr>
+      <w:r>
+        <w:rPr>
+          <w:rFonts w:ascii="Times New Roman" w:hAnsi="Times New Roman" w:cs="Times New Roman"/>
+          <w:color w:val="000000" w:themeColor="text1"/>
+          <w:sz w:val="24"/>
+          <w:szCs w:val="24"/>
+        </w:rPr>
+        <w:t xml:space="preserve">Entering </w:t>
+      </w:r>
+      <w:proofErr w:type="gramStart"/>
+      <w:r>
+        <w:rPr>
+          <w:rFonts w:ascii="Times New Roman" w:hAnsi="Times New Roman" w:cs="Times New Roman"/>
+          <w:color w:val="000000" w:themeColor="text1"/>
+          <w:sz w:val="24"/>
+          <w:szCs w:val="24"/>
+        </w:rPr>
+        <w:t>period of time</w:t>
+      </w:r>
+      <w:proofErr w:type="gramEnd"/>
+      <w:r>
+        <w:rPr>
+          <w:rFonts w:ascii="Times New Roman" w:hAnsi="Times New Roman" w:cs="Times New Roman"/>
+          <w:color w:val="000000" w:themeColor="text1"/>
+          <w:sz w:val="24"/>
+          <w:szCs w:val="24"/>
+        </w:rPr>
+        <w:t>: 01/12/2019 – 06/12/2019</w:t>
+      </w:r>
+    </w:p>
+    <w:p>
+      <w:pPr>
+        <w:ind w:left="0"/>
+        <w:rPr>
+          <w:rFonts w:ascii="Times New Roman" w:hAnsi="Times New Roman" w:cs="Times New Roman"/>
+          <w:color w:val="000000" w:themeColor="text1"/>
+          <w:sz w:val="24"/>
+          <w:szCs w:val="24"/>
+        </w:rPr>
+      </w:pPr>
+      <w:r>
+        <w:rPr>
+          <w:rFonts w:ascii="Times New Roman" w:hAnsi="Times New Roman" w:cs="Times New Roman"/>
+          <w:color w:val="000000" w:themeColor="text1"/>
+          <w:sz w:val="24"/>
+          <w:szCs w:val="24"/>
+        </w:rPr>
+        <w:t>Suburbs chosen: Balgowlah, North Sydney &amp; Bondi Beach</w:t>
+      </w:r>
+    </w:p>
+    <w:p>
+      <w:pPr>
+        <w:ind w:left="0"/>
+        <w:rPr>
+          <w:rFonts w:ascii="Times New Roman" w:hAnsi="Times New Roman" w:cs="Times New Roman"/>
+          <w:color w:val="000000" w:themeColor="text1"/>
+          <w:sz w:val="24"/>
+          <w:szCs w:val="24"/>
+        </w:rPr>
+      </w:pPr>
+      <w:r>
+        <w:rPr>
+          <w:rFonts w:ascii="Times New Roman" w:hAnsi="Times New Roman" w:cs="Times New Roman"/>
+          <w:color w:val="000000" w:themeColor="text1"/>
+          <w:sz w:val="24"/>
+          <w:szCs w:val="24"/>
+        </w:rPr>
+        <w:t>(Can either chose one or multiple suburbs depending on the user preferences)</w:t>
+      </w:r>
+    </w:p>
+    <w:p>
+      <w:pPr>
+        <w:ind w:left="0"/>
+        <w:rPr>
+          <w:rFonts w:ascii="Times New Roman" w:hAnsi="Times New Roman" w:cs="Times New Roman"/>
+          <w:color w:val="000000" w:themeColor="text1"/>
+          <w:sz w:val="24"/>
+          <w:szCs w:val="24"/>
+        </w:rPr>
+      </w:pPr>
+      <w:r>
+        <w:rPr>
+          <w:rFonts w:ascii="Times New Roman" w:hAnsi="Times New Roman" w:cs="Times New Roman"/>
+          <w:noProof/>
+          <w:color w:val="000000" w:themeColor="text1"/>
+          <w:sz w:val="24"/>
+          <w:szCs w:val="24"/>
+        </w:rPr>
+        <w:lastRenderedPageBreak/>
+        <w:drawing>
+          <wp:inline distT="0" distB="0" distL="0" distR="0" wp14:anchorId="67CB3F1D" wp14:editId="3AA41D85">
+            <wp:extent cx="4906316" cy="3111003"/>
+            <wp:effectExtent l="0" t="0" r="8890" b="0"/>
+            <wp:docPr id="1039044142" name="Picture 3"/>
+            <wp:cNvGraphicFramePr>
+              <a:graphicFrameLocks xmlns:a="http://schemas.openxmlformats.org/drawingml/2006/main" noChangeAspect="1"/>
+            </wp:cNvGraphicFramePr>
+            <a:graphic xmlns:a="http://schemas.openxmlformats.org/drawingml/2006/main">
+              <a:graphicData uri="http://schemas.openxmlformats.org/drawingml/2006/picture">
+                <pic:pic xmlns:pic="http://schemas.openxmlformats.org/drawingml/2006/picture">
+                  <pic:nvPicPr>
+                    <pic:cNvPr id="1039044142" name="Picture 1039044142"/>
+                    <pic:cNvPicPr/>
+                  </pic:nvPicPr>
+                  <pic:blipFill>
+                    <a:blip r:embed="rId10"/>
+                    <a:stretch>
+                      <a:fillRect/>
+                    </a:stretch>
+                  </pic:blipFill>
+                  <pic:spPr>
+                    <a:xfrm>
+                      <a:off x="0" y="0"/>
+                      <a:ext cx="4909920" cy="3113288"/>
+                    </a:xfrm>
+                    <a:prstGeom prst="rect">
+                      <a:avLst/>
+                    </a:prstGeom>
+                  </pic:spPr>
+                </pic:pic>
+              </a:graphicData>
+            </a:graphic>
+          </wp:inline>
+        </w:drawing>
+      </w:r>
+    </w:p>
+    <w:p>
+      <w:pPr>
+        <w:ind w:left="0"/>
+        <w:rPr>
+          <w:rFonts w:ascii="Times New Roman" w:hAnsi="Times New Roman" w:cs="Times New Roman"/>
+          <w:color w:val="000000" w:themeColor="text1"/>
+          <w:sz w:val="24"/>
+          <w:szCs w:val="24"/>
+        </w:rPr>
+      </w:pPr>
+      <w:r>
+        <w:rPr>
+          <w:rFonts w:ascii="Times New Roman" w:hAnsi="Times New Roman" w:cs="Times New Roman"/>
+          <w:noProof/>
+          <w:color w:val="000000" w:themeColor="text1"/>
+          <w:sz w:val="24"/>
+          <w:szCs w:val="24"/>
+        </w:rPr>
+        <w:drawing>
+          <wp:inline distT="0" distB="0" distL="0" distR="0" wp14:anchorId="0C4EA8E0" wp14:editId="4ABE508E">
+            <wp:extent cx="5225873" cy="3348802"/>
+            <wp:effectExtent l="0" t="0" r="0" b="4445"/>
+            <wp:docPr id="2134914063" name="Picture 4" descr="Sydney Airbnb Listings - Personal - Microsoft​ Edge"/>
+            <wp:cNvGraphicFramePr>
+              <a:graphicFrameLocks xmlns:a="http://schemas.openxmlformats.org/drawingml/2006/main" noChangeAspect="1"/>
+            </wp:cNvGraphicFramePr>
+            <a:graphic xmlns:a="http://schemas.openxmlformats.org/drawingml/2006/main">
+              <a:graphicData uri="http://schemas.openxmlformats.org/drawingml/2006/picture">
+                <pic:pic xmlns:pic="http://schemas.openxmlformats.org/drawingml/2006/picture">
+                  <pic:nvPicPr>
+                    <pic:cNvPr id="2134914063" name="Picture 2134914063" descr="Sydney Airbnb Listings - Personal - Microsoft​ Edge"/>
+                    <pic:cNvPicPr/>
+                  </pic:nvPicPr>
+                  <pic:blipFill>
+                    <a:blip r:embed="rId11"/>
+                    <a:stretch>
+                      <a:fillRect/>
+                    </a:stretch>
+                  </pic:blipFill>
+                  <pic:spPr>
+                    <a:xfrm>
+                      <a:off x="0" y="0"/>
+                      <a:ext cx="5230159" cy="3351548"/>
+                    </a:xfrm>
+                    <a:prstGeom prst="rect">
+                      <a:avLst/>
+                    </a:prstGeom>
+                  </pic:spPr>
+                </pic:pic>
+              </a:graphicData>
+            </a:graphic>
+          </wp:inline>
+        </w:drawing>
+      </w:r>
+    </w:p>
+    <w:p>
+      <w:pPr>
+        <w:ind w:left="0"/>
+        <w:rPr>
+          <w:rFonts w:ascii="Times New Roman" w:hAnsi="Times New Roman" w:cs="Times New Roman"/>
+          <w:color w:val="000000" w:themeColor="text1"/>
+          <w:sz w:val="24"/>
+          <w:szCs w:val="24"/>
+        </w:rPr>
+      </w:pPr>
+      <w:r>
+        <w:rPr>
+          <w:rFonts w:ascii="Times New Roman" w:hAnsi="Times New Roman" w:cs="Times New Roman"/>
+          <w:color w:val="000000" w:themeColor="text1"/>
+          <w:sz w:val="24"/>
+          <w:szCs w:val="24"/>
+        </w:rPr>
+        <w:t>(Can click in the table to observe all the records)</w:t>
+      </w:r>
+    </w:p>
+    <w:p>
+      <w:pPr>
+        <w:ind w:left="0"/>
+        <w:rPr>
+          <w:rFonts w:ascii="Times New Roman" w:hAnsi="Times New Roman" w:cs="Times New Roman"/>
+          <w:color w:val="000000" w:themeColor="text1"/>
+          <w:sz w:val="24"/>
+          <w:szCs w:val="24"/>
+        </w:rPr>
+      </w:pPr>
+    </w:p>
+    <w:p>
+      <w:pPr>
+        <w:ind w:left="0"/>
+        <w:rPr>
+          <w:rFonts w:ascii="Times New Roman" w:hAnsi="Times New Roman" w:cs="Times New Roman"/>
+          <w:color w:val="000000" w:themeColor="text1"/>
+          <w:sz w:val="24"/>
+          <w:szCs w:val="24"/>
+        </w:rPr>
+      </w:pPr>
+    </w:p>
+    <w:p>
+      <w:pPr>
         <w:pStyle w:val="Heading1"/>
-      </w:pPr>
-      <w:r>
         <w:rPr>
           <w:rStyle w:val="Heading1Char"/>
           <w:b/>
         </w:rPr>
-        <w:lastRenderedPageBreak/>
-        <w:t>Analysis 2 &lt;Add context to this title&gt;</w:t>
-      </w:r>
-    </w:p>
-    <w:p>
-      <w:pPr>
-        <w:pStyle w:val="Heading1"/>
       </w:pPr>
       <w:r>
         <w:rPr>
           <w:rStyle w:val="Heading1Char"/>
           <w:b/>
         </w:rPr>
-        <w:t>Analysis 3 &lt;Add context to this title&gt;</w:t>
+        <w:t>Analysis 2 &lt;Add context to this title&gt;</w:t>
+      </w:r>
+    </w:p>
+    <w:p>
+      <w:pPr>
+        <w:ind w:left="0"/>
+      </w:pPr>
+      <w:r>
+        <w:rPr>
+          <w:noProof/>
+        </w:rPr>
+        <w:drawing>
+          <wp:inline distT="0" distB="0" distL="0" distR="0" wp14:anchorId="17C5A28F" wp14:editId="2A779CA7">
+            <wp:extent cx="5943600" cy="3808730"/>
+            <wp:effectExtent l="0" t="0" r="0" b="1270"/>
+            <wp:docPr id="832883860" name="Picture 5" descr="Sydney Airbnb Listings - Personal - Microsoft​ Edge"/>
+            <wp:cNvGraphicFramePr>
+              <a:graphicFrameLocks xmlns:a="http://schemas.openxmlformats.org/drawingml/2006/main" noChangeAspect="1"/>
+            </wp:cNvGraphicFramePr>
+            <a:graphic xmlns:a="http://schemas.openxmlformats.org/drawingml/2006/main">
+              <a:graphicData uri="http://schemas.openxmlformats.org/drawingml/2006/picture">
+                <pic:pic xmlns:pic="http://schemas.openxmlformats.org/drawingml/2006/picture">
+                  <pic:nvPicPr>
+                    <pic:cNvPr id="832883860" name="Picture 832883860" descr="Sydney Airbnb Listings - Personal - Microsoft​ Edge"/>
+                    <pic:cNvPicPr/>
+                  </pic:nvPicPr>
+                  <pic:blipFill>
+                    <a:blip r:embed="rId12"/>
+                    <a:stretch>
+                      <a:fillRect/>
+                    </a:stretch>
+                  </pic:blipFill>
+                  <pic:spPr>
+                    <a:xfrm>
+                      <a:off x="0" y="0"/>
+                      <a:ext cx="5943600" cy="3808730"/>
+                    </a:xfrm>
+                    <a:prstGeom prst="rect">
+                      <a:avLst/>
+                    </a:prstGeom>
+                  </pic:spPr>
+                </pic:pic>
+              </a:graphicData>
+            </a:graphic>
+          </wp:inline>
+        </w:drawing>
+      </w:r>
+    </w:p>
+    <w:p>
+      <w:pPr>
+        <w:ind w:left="0"/>
+      </w:pPr>
+      <w:r>
+        <w:t>(Price range in the selected period, can be zoom in to see more details)</w:t>
+      </w:r>
+    </w:p>
+    <w:p>
+      <w:pPr>
+        <w:ind w:left="0"/>
+      </w:pPr>
+      <w:r>
+        <w:rPr>
+          <w:noProof/>
+        </w:rPr>
+        <w:drawing>
+          <wp:inline distT="0" distB="0" distL="0" distR="0" wp14:anchorId="77343B29" wp14:editId="3E2E9DDF">
+            <wp:extent cx="4366799" cy="2447460"/>
+            <wp:effectExtent l="0" t="0" r="0" b="0"/>
+            <wp:docPr id="1833806831" name="Picture 7" descr="A screen shot of a graph&#10;&#10;Description automatically generated"/>
+            <wp:cNvGraphicFramePr>
+              <a:graphicFrameLocks xmlns:a="http://schemas.openxmlformats.org/drawingml/2006/main" noChangeAspect="1"/>
+            </wp:cNvGraphicFramePr>
+            <a:graphic xmlns:a="http://schemas.openxmlformats.org/drawingml/2006/main">
+              <a:graphicData uri="http://schemas.openxmlformats.org/drawingml/2006/picture">
+                <pic:pic xmlns:pic="http://schemas.openxmlformats.org/drawingml/2006/picture">
+                  <pic:nvPicPr>
+                    <pic:cNvPr id="1833806831" name="Picture 7" descr="A screen shot of a graph&#10;&#10;Description automatically generated"/>
+                    <pic:cNvPicPr/>
+                  </pic:nvPicPr>
+                  <pic:blipFill>
+                    <a:blip r:embed="rId13"/>
+                    <a:stretch>
+                      <a:fillRect/>
+                    </a:stretch>
+                  </pic:blipFill>
+                  <pic:spPr>
+                    <a:xfrm>
+                      <a:off x="0" y="0"/>
+                      <a:ext cx="4370817" cy="2449712"/>
+                    </a:xfrm>
+                    <a:prstGeom prst="rect">
+                      <a:avLst/>
+                    </a:prstGeom>
+                  </pic:spPr>
+                </pic:pic>
+              </a:graphicData>
+            </a:graphic>
+          </wp:inline>
+        </w:drawing>
       </w:r>
     </w:p>
     <w:p>
@@ -530,20 +983,363 @@
           <w:rStyle w:val="Heading1Char"/>
           <w:b/>
         </w:rPr>
-        <w:t>Analysis 4 &lt;Add context to this title&gt;</w:t>
-      </w:r>
+        <w:lastRenderedPageBreak/>
+        <w:t>Analysis 3 &lt;Add context to this title&gt;</w:t>
+      </w:r>
+    </w:p>
+    <w:p>
+      <w:pPr>
+        <w:ind w:left="0"/>
+      </w:pPr>
+      <w:r>
+        <w:t>Keyword: 2 bedroom / pool / air-conditioning</w:t>
+      </w:r>
+    </w:p>
+    <w:p>
+      <w:pPr>
+        <w:ind w:left="0"/>
+      </w:pPr>
+      <w:r>
+        <w:rPr>
+          <w:noProof/>
+        </w:rPr>
+        <w:drawing>
+          <wp:inline distT="0" distB="0" distL="0" distR="0" wp14:anchorId="24B6DBC8" wp14:editId="35C168C4">
+            <wp:extent cx="3872152" cy="2233934"/>
+            <wp:effectExtent l="0" t="0" r="0" b="0"/>
+            <wp:docPr id="197667910" name="Picture 8" descr="A screenshot of a computer&#10;&#10;Description automatically generated"/>
+            <wp:cNvGraphicFramePr>
+              <a:graphicFrameLocks xmlns:a="http://schemas.openxmlformats.org/drawingml/2006/main" noChangeAspect="1"/>
+            </wp:cNvGraphicFramePr>
+            <a:graphic xmlns:a="http://schemas.openxmlformats.org/drawingml/2006/main">
+              <a:graphicData uri="http://schemas.openxmlformats.org/drawingml/2006/picture">
+                <pic:pic xmlns:pic="http://schemas.openxmlformats.org/drawingml/2006/picture">
+                  <pic:nvPicPr>
+                    <pic:cNvPr id="197667910" name="Picture 8" descr="A screenshot of a computer&#10;&#10;Description automatically generated"/>
+                    <pic:cNvPicPr/>
+                  </pic:nvPicPr>
+                  <pic:blipFill>
+                    <a:blip r:embed="rId14"/>
+                    <a:stretch>
+                      <a:fillRect/>
+                    </a:stretch>
+                  </pic:blipFill>
+                  <pic:spPr>
+                    <a:xfrm>
+                      <a:off x="0" y="0"/>
+                      <a:ext cx="3875605" cy="2235926"/>
+                    </a:xfrm>
+                    <a:prstGeom prst="rect">
+                      <a:avLst/>
+                    </a:prstGeom>
+                  </pic:spPr>
+                </pic:pic>
+              </a:graphicData>
+            </a:graphic>
+          </wp:inline>
+        </w:drawing>
+      </w:r>
+    </w:p>
+    <w:p>
+      <w:pPr>
+        <w:ind w:left="0"/>
+      </w:pPr>
+      <w:r>
+        <w:rPr>
+          <w:noProof/>
+        </w:rPr>
+        <w:drawing>
+          <wp:inline distT="0" distB="0" distL="0" distR="0" wp14:anchorId="2F510EC3" wp14:editId="735203E2">
+            <wp:extent cx="5430208" cy="3479742"/>
+            <wp:effectExtent l="0" t="0" r="0" b="6985"/>
+            <wp:docPr id="2076813098" name="Picture 9" descr="Sydney Airbnb Listings - Personal - Microsoft​ Edge"/>
+            <wp:cNvGraphicFramePr>
+              <a:graphicFrameLocks xmlns:a="http://schemas.openxmlformats.org/drawingml/2006/main" noChangeAspect="1"/>
+            </wp:cNvGraphicFramePr>
+            <a:graphic xmlns:a="http://schemas.openxmlformats.org/drawingml/2006/main">
+              <a:graphicData uri="http://schemas.openxmlformats.org/drawingml/2006/picture">
+                <pic:pic xmlns:pic="http://schemas.openxmlformats.org/drawingml/2006/picture">
+                  <pic:nvPicPr>
+                    <pic:cNvPr id="2076813098" name="Picture 2076813098" descr="Sydney Airbnb Listings - Personal - Microsoft​ Edge"/>
+                    <pic:cNvPicPr/>
+                  </pic:nvPicPr>
+                  <pic:blipFill>
+                    <a:blip r:embed="rId15"/>
+                    <a:stretch>
+                      <a:fillRect/>
+                    </a:stretch>
+                  </pic:blipFill>
+                  <pic:spPr>
+                    <a:xfrm>
+                      <a:off x="0" y="0"/>
+                      <a:ext cx="5432684" cy="3481329"/>
+                    </a:xfrm>
+                    <a:prstGeom prst="rect">
+                      <a:avLst/>
+                    </a:prstGeom>
+                  </pic:spPr>
+                </pic:pic>
+              </a:graphicData>
+            </a:graphic>
+          </wp:inline>
+        </w:drawing>
+      </w:r>
+    </w:p>
+    <w:p>
+      <w:pPr>
+        <w:ind w:left="0"/>
+      </w:pPr>
+      <w:r>
+        <w:t>(Notice the changes before and after adding the keyword, the number or properties being given is now less than before)</w:t>
+      </w:r>
+    </w:p>
+    <w:p>
+      <w:pPr>
+        <w:ind w:left="0"/>
+      </w:pPr>
+      <w:r>
+        <w:rPr>
+          <w:noProof/>
+        </w:rPr>
+        <w:lastRenderedPageBreak/>
+        <w:drawing>
+          <wp:inline distT="0" distB="0" distL="0" distR="0" wp14:anchorId="382D3604" wp14:editId="75CB9141">
+            <wp:extent cx="4382814" cy="1889854"/>
+            <wp:effectExtent l="0" t="0" r="0" b="0"/>
+            <wp:docPr id="1114691680" name="Picture 12"/>
+            <wp:cNvGraphicFramePr>
+              <a:graphicFrameLocks xmlns:a="http://schemas.openxmlformats.org/drawingml/2006/main" noChangeAspect="1"/>
+            </wp:cNvGraphicFramePr>
+            <a:graphic xmlns:a="http://schemas.openxmlformats.org/drawingml/2006/main">
+              <a:graphicData uri="http://schemas.openxmlformats.org/drawingml/2006/picture">
+                <pic:pic xmlns:pic="http://schemas.openxmlformats.org/drawingml/2006/picture">
+                  <pic:nvPicPr>
+                    <pic:cNvPr id="1114691680" name="Picture 1114691680"/>
+                    <pic:cNvPicPr/>
+                  </pic:nvPicPr>
+                  <pic:blipFill>
+                    <a:blip r:embed="rId16"/>
+                    <a:stretch>
+                      <a:fillRect/>
+                    </a:stretch>
+                  </pic:blipFill>
+                  <pic:spPr>
+                    <a:xfrm>
+                      <a:off x="0" y="0"/>
+                      <a:ext cx="4391897" cy="1893771"/>
+                    </a:xfrm>
+                    <a:prstGeom prst="rect">
+                      <a:avLst/>
+                    </a:prstGeom>
+                  </pic:spPr>
+                </pic:pic>
+              </a:graphicData>
+            </a:graphic>
+          </wp:inline>
+        </w:drawing>
+      </w:r>
+    </w:p>
+    <w:p>
+      <w:pPr>
+        <w:ind w:left="0"/>
+      </w:pPr>
+      <w:r>
+        <w:t>(Air-conditioning keyword)</w:t>
+      </w:r>
+    </w:p>
+    <w:p>
+      <w:pPr>
+        <w:ind w:left="0"/>
+      </w:pPr>
     </w:p>
     <w:p>
       <w:pPr>
         <w:pStyle w:val="Heading1"/>
-      </w:pPr>
-      <w:r>
         <w:rPr>
           <w:rStyle w:val="Heading1Char"/>
           <w:b/>
         </w:rPr>
+      </w:pPr>
+      <w:r>
+        <w:rPr>
+          <w:rStyle w:val="Heading1Char"/>
+          <w:b/>
+        </w:rPr>
+        <w:t>Analysis 4 &lt;Add context to this title&gt;</w:t>
+      </w:r>
+    </w:p>
+    <w:p>
+      <w:pPr>
+        <w:ind w:left="0"/>
+      </w:pPr>
+      <w:r>
+        <w:t>Cleanliness Comments:</w:t>
+      </w:r>
+    </w:p>
+    <w:p>
+      <w:pPr>
+        <w:ind w:left="0"/>
+      </w:pPr>
+      <w:r>
+        <w:rPr>
+          <w:noProof/>
+        </w:rPr>
+        <w:drawing>
+          <wp:inline distT="0" distB="0" distL="0" distR="0" wp14:anchorId="59C6CF10" wp14:editId="3C2D7F2B">
+            <wp:extent cx="3291052" cy="1035486"/>
+            <wp:effectExtent l="0" t="0" r="5080" b="0"/>
+            <wp:docPr id="1329087855" name="Picture 15" descr="A screenshot of a video&#10;&#10;Description automatically generated"/>
+            <wp:cNvGraphicFramePr>
+              <a:graphicFrameLocks xmlns:a="http://schemas.openxmlformats.org/drawingml/2006/main" noChangeAspect="1"/>
+            </wp:cNvGraphicFramePr>
+            <a:graphic xmlns:a="http://schemas.openxmlformats.org/drawingml/2006/main">
+              <a:graphicData uri="http://schemas.openxmlformats.org/drawingml/2006/picture">
+                <pic:pic xmlns:pic="http://schemas.openxmlformats.org/drawingml/2006/picture">
+                  <pic:nvPicPr>
+                    <pic:cNvPr id="1329087855" name="Picture 15" descr="A screenshot of a video&#10;&#10;Description automatically generated"/>
+                    <pic:cNvPicPr/>
+                  </pic:nvPicPr>
+                  <pic:blipFill>
+                    <a:blip r:embed="rId17"/>
+                    <a:stretch>
+                      <a:fillRect/>
+                    </a:stretch>
+                  </pic:blipFill>
+                  <pic:spPr>
+                    <a:xfrm>
+                      <a:off x="0" y="0"/>
+                      <a:ext cx="3300166" cy="1038354"/>
+                    </a:xfrm>
+                    <a:prstGeom prst="rect">
+                      <a:avLst/>
+                    </a:prstGeom>
+                  </pic:spPr>
+                </pic:pic>
+              </a:graphicData>
+            </a:graphic>
+          </wp:inline>
+        </w:drawing>
+      </w:r>
+    </w:p>
+    <w:p>
+      <w:pPr>
+        <w:ind w:left="0"/>
+      </w:pPr>
+      <w:r>
+        <w:rPr>
+          <w:noProof/>
+        </w:rPr>
+        <w:lastRenderedPageBreak/>
+        <w:drawing>
+          <wp:inline distT="0" distB="0" distL="0" distR="0" wp14:anchorId="254DD8D9" wp14:editId="003CC83D">
+            <wp:extent cx="5943600" cy="3294380"/>
+            <wp:effectExtent l="0" t="0" r="0" b="1270"/>
+            <wp:docPr id="1357753206" name="Picture 16" descr="A screenshot of a computer&#10;&#10;Description automatically generated"/>
+            <wp:cNvGraphicFramePr>
+              <a:graphicFrameLocks xmlns:a="http://schemas.openxmlformats.org/drawingml/2006/main" noChangeAspect="1"/>
+            </wp:cNvGraphicFramePr>
+            <a:graphic xmlns:a="http://schemas.openxmlformats.org/drawingml/2006/main">
+              <a:graphicData uri="http://schemas.openxmlformats.org/drawingml/2006/picture">
+                <pic:pic xmlns:pic="http://schemas.openxmlformats.org/drawingml/2006/picture">
+                  <pic:nvPicPr>
+                    <pic:cNvPr id="1357753206" name="Picture 16" descr="A screenshot of a computer&#10;&#10;Description automatically generated"/>
+                    <pic:cNvPicPr/>
+                  </pic:nvPicPr>
+                  <pic:blipFill>
+                    <a:blip r:embed="rId18"/>
+                    <a:stretch>
+                      <a:fillRect/>
+                    </a:stretch>
+                  </pic:blipFill>
+                  <pic:spPr>
+                    <a:xfrm>
+                      <a:off x="0" y="0"/>
+                      <a:ext cx="5943600" cy="3294380"/>
+                    </a:xfrm>
+                    <a:prstGeom prst="rect">
+                      <a:avLst/>
+                    </a:prstGeom>
+                  </pic:spPr>
+                </pic:pic>
+              </a:graphicData>
+            </a:graphic>
+          </wp:inline>
+        </w:drawing>
+      </w:r>
+    </w:p>
+    <w:p>
+      <w:pPr>
+        <w:pStyle w:val="Heading1"/>
+        <w:rPr>
+          <w:rStyle w:val="Heading1Char"/>
+          <w:b/>
+        </w:rPr>
+      </w:pPr>
+      <w:r>
+        <w:rPr>
+          <w:rStyle w:val="Heading1Char"/>
+          <w:b/>
+        </w:rPr>
         <w:t>Analysis 5 &lt;Add context to this title&gt;</w:t>
       </w:r>
+    </w:p>
+    <w:p>
+      <w:pPr>
+        <w:ind w:left="0"/>
+      </w:pPr>
+      <w:r>
+        <w:t>Review score</w:t>
+      </w:r>
+    </w:p>
+    <w:p>
+      <w:pPr>
+        <w:ind w:left="0"/>
+      </w:pPr>
+      <w:r>
+        <w:rPr>
+          <w:noProof/>
+        </w:rPr>
+        <w:drawing>
+          <wp:inline distT="0" distB="0" distL="0" distR="0" wp14:anchorId="3091908B" wp14:editId="2ED40CDB">
+            <wp:extent cx="5943600" cy="1001395"/>
+            <wp:effectExtent l="0" t="0" r="0" b="8255"/>
+            <wp:docPr id="1808448152" name="Picture 17" descr="A screenshot of a computer&#10;&#10;Description automatically generated"/>
+            <wp:cNvGraphicFramePr>
+              <a:graphicFrameLocks xmlns:a="http://schemas.openxmlformats.org/drawingml/2006/main" noChangeAspect="1"/>
+            </wp:cNvGraphicFramePr>
+            <a:graphic xmlns:a="http://schemas.openxmlformats.org/drawingml/2006/main">
+              <a:graphicData uri="http://schemas.openxmlformats.org/drawingml/2006/picture">
+                <pic:pic xmlns:pic="http://schemas.openxmlformats.org/drawingml/2006/picture">
+                  <pic:nvPicPr>
+                    <pic:cNvPr id="1808448152" name="Picture 17" descr="A screenshot of a computer&#10;&#10;Description automatically generated"/>
+                    <pic:cNvPicPr/>
+                  </pic:nvPicPr>
+                  <pic:blipFill>
+                    <a:blip r:embed="rId19"/>
+                    <a:stretch>
+                      <a:fillRect/>
+                    </a:stretch>
+                  </pic:blipFill>
+                  <pic:spPr>
+                    <a:xfrm>
+                      <a:off x="0" y="0"/>
+                      <a:ext cx="5943600" cy="1001395"/>
+                    </a:xfrm>
+                    <a:prstGeom prst="rect">
+                      <a:avLst/>
+                    </a:prstGeom>
+                  </pic:spPr>
+                </pic:pic>
+              </a:graphicData>
+            </a:graphic>
+          </wp:inline>
+        </w:drawing>
+      </w:r>
+    </w:p>
+    <w:p>
+      <w:pPr>
+        <w:ind w:left="0"/>
+      </w:pPr>
     </w:p>
     <w:p/>
     <w:p>
@@ -559,8 +1355,8 @@
       </w:pPr>
     </w:p>
     <w:sectPr>
-      <w:footerReference w:type="default" r:id="rId9"/>
-      <w:footerReference w:type="first" r:id="rId10"/>
+      <w:footerReference w:type="default" r:id="rId20"/>
+      <w:footerReference w:type="first" r:id="rId21"/>
       <w:pgSz w:w="12240" w:h="15840"/>
       <w:pgMar w:top="1440" w:right="1440" w:bottom="1440" w:left="1440" w:header="720" w:footer="720" w:gutter="0"/>
       <w:pgNumType w:start="1"/>
@@ -895,13 +1691,13 @@
       <w:tblDescription w:val="Footer table with title, name and page number"/>
     </w:tblPr>
     <w:tblGrid>
-      <w:gridCol w:w="4680"/>
-      <w:gridCol w:w="4680"/>
+      <w:gridCol w:w="6960"/>
+      <w:gridCol w:w="2400"/>
     </w:tblGrid>
     <w:tr>
       <w:tc>
         <w:tcPr>
-          <w:tcW w:w="4675" w:type="dxa"/>
+          <w:tcW w:w="6960" w:type="dxa"/>
         </w:tcPr>
         <w:p>
           <w:pPr>
@@ -927,6 +1723,15 @@
           <w:r>
             <w:t xml:space="preserve"> |</w:t>
           </w:r>
+        </w:p>
+        <w:p>
+          <w:pPr>
+            <w:pStyle w:val="Footer"/>
+            <w:tabs>
+              <w:tab w:val="clear" w:pos="4680"/>
+            </w:tabs>
+            <w:ind w:right="237"/>
+          </w:pPr>
           <w:r>
             <w:rPr>
               <w:rStyle w:val="Heading2Char"/>
@@ -966,7 +1771,25 @@
                   <w:sz w:val="22"/>
                   <w:szCs w:val="22"/>
                 </w:rPr>
-                <w:t>Chelzie Castanares – s5259144, Thien Thao My Bui – s5273753</w:t>
+                <w:t>Chelzie Castanares – s5259144</w:t>
+              </w:r>
+              <w:r>
+                <w:rPr>
+                  <w:rStyle w:val="Heading2Char"/>
+                  <w:rFonts w:asciiTheme="minorHAnsi" w:eastAsiaTheme="minorEastAsia" w:hAnsiTheme="minorHAnsi" w:cstheme="minorBidi"/>
+                  <w:sz w:val="22"/>
+                  <w:szCs w:val="22"/>
+                </w:rPr>
+                <w:t xml:space="preserve"> </w:t>
+              </w:r>
+              <w:r>
+                <w:rPr>
+                  <w:rStyle w:val="Heading2Char"/>
+                  <w:rFonts w:asciiTheme="minorHAnsi" w:eastAsiaTheme="minorEastAsia" w:hAnsiTheme="minorHAnsi" w:cstheme="minorBidi"/>
+                  <w:sz w:val="22"/>
+                  <w:szCs w:val="22"/>
+                </w:rPr>
+                <w:t>Thien Thao My Bui – s5273753</w:t>
               </w:r>
             </w:sdtContent>
           </w:sdt>
@@ -974,7 +1797,7 @@
       </w:tc>
       <w:tc>
         <w:tcPr>
-          <w:tcW w:w="4675" w:type="dxa"/>
+          <w:tcW w:w="2400" w:type="dxa"/>
         </w:tcPr>
         <w:p>
           <w:pPr>
@@ -1027,7 +1850,7 @@
             <w:rPr>
               <w:noProof/>
             </w:rPr>
-            <w:t>3</w:t>
+            <w:t>8</w:t>
           </w:r>
           <w:r>
             <w:rPr>
@@ -2144,6 +2967,7 @@
     <w:rsid w:val="00854693"/>
     <w:rsid w:val="008C76F6"/>
     <w:rsid w:val="00A87883"/>
+    <w:rsid w:val="00AF5826"/>
     <w:rsid w:val="00CA5039"/>
   </w:rsids>
   <m:mathPr>
@@ -2652,20 +3476,6 @@
       <w:color w:val="808080"/>
     </w:rPr>
   </w:style>
-  <w:style w:type="paragraph" w:customStyle="1" w:styleId="7CF62B3ED970A24FB04B913259D84AB1">
-    <w:name w:val="7CF62B3ED970A24FB04B913259D84AB1"/>
-    <w:rsid w:val="008C76F6"/>
-    <w:pPr>
-      <w:spacing w:after="0" w:line="240" w:lineRule="auto"/>
-    </w:pPr>
-    <w:rPr>
-      <w:kern w:val="2"/>
-      <w:sz w:val="24"/>
-      <w:szCs w:val="24"/>
-      <w:lang w:eastAsia="en-GB"/>
-      <w14:ligatures w14:val="standardContextual"/>
-    </w:rPr>
-  </w:style>
   <w:style w:type="character" w:customStyle="1" w:styleId="Heading3Char">
     <w:name w:val="Heading 3 Char"/>
     <w:basedOn w:val="DefaultParagraphFont"/>
@@ -2700,9 +3510,6 @@
   </w:style>
   <w:style w:type="paragraph" w:customStyle="1" w:styleId="559836C371A8476EB4033E4A51528256">
     <w:name w:val="559836C371A8476EB4033E4A51528256"/>
-  </w:style>
-  <w:style w:type="paragraph" w:customStyle="1" w:styleId="1D6CD26D88BC46519A736B8046733A77">
-    <w:name w:val="1D6CD26D88BC46519A736B8046733A77"/>
   </w:style>
   <w:style w:type="paragraph" w:customStyle="1" w:styleId="7B2733B5EC4246209BF6AD238E0513B8">
     <w:name w:val="7B2733B5EC4246209BF6AD238E0513B8"/>

</xml_diff>

<commit_message>
Added Analysis 1 Description
</commit_message>
<xml_diff>
--- a/Executive Summary.docx
+++ b/Executive Summary.docx
@@ -215,6 +215,7 @@
     </w:sdt>
     <w:p>
       <w:pPr>
+        <w:ind w:left="0"/>
         <w:rPr>
           <w:color w:val="FF0000"/>
         </w:rPr>
@@ -575,6 +576,7 @@
           <w:rStyle w:val="Heading1Char"/>
           <w:b/>
         </w:rPr>
+        <w:lastRenderedPageBreak/>
         <w:t xml:space="preserve">Analysis 1 </w:t>
       </w:r>
       <w:r>
@@ -626,32 +628,11 @@
       <w:r>
         <w:rPr>
           <w:rFonts w:ascii="Times New Roman" w:hAnsi="Times New Roman" w:cs="Times New Roman"/>
-          <w:color w:val="000000" w:themeColor="text1"/>
-          <w:sz w:val="24"/>
-          <w:szCs w:val="24"/>
-        </w:rPr>
-        <w:t>The specified.</w:t>
-      </w:r>
-    </w:p>
-    <w:p>
-      <w:pPr>
-        <w:ind w:left="0"/>
-        <w:rPr>
-          <w:rFonts w:ascii="Times New Roman" w:hAnsi="Times New Roman" w:cs="Times New Roman"/>
-          <w:color w:val="000000" w:themeColor="text1"/>
-          <w:sz w:val="24"/>
-          <w:szCs w:val="24"/>
-        </w:rPr>
-      </w:pPr>
-      <w:r>
-        <w:rPr>
-          <w:rFonts w:ascii="Times New Roman" w:hAnsi="Times New Roman" w:cs="Times New Roman"/>
           <w:noProof/>
           <w:color w:val="000000" w:themeColor="text1"/>
           <w:sz w:val="24"/>
           <w:szCs w:val="24"/>
         </w:rPr>
-        <w:lastRenderedPageBreak/>
         <w:drawing>
           <wp:inline distT="0" distB="0" distL="0" distR="0" wp14:anchorId="346AE5C0" wp14:editId="0DA27448">
             <wp:extent cx="5943600" cy="4428490"/>
@@ -691,62 +672,195 @@
     </w:p>
     <w:p>
       <w:pPr>
+        <w:spacing w:line="240" w:lineRule="auto"/>
         <w:ind w:left="0"/>
-        <w:rPr>
-          <w:rFonts w:ascii="Times New Roman" w:hAnsi="Times New Roman" w:cs="Times New Roman"/>
-          <w:color w:val="000000" w:themeColor="text1"/>
-          <w:sz w:val="24"/>
-          <w:szCs w:val="24"/>
-        </w:rPr>
-      </w:pPr>
-      <w:r>
-        <w:rPr>
-          <w:rFonts w:ascii="Times New Roman" w:hAnsi="Times New Roman" w:cs="Times New Roman"/>
-          <w:color w:val="000000" w:themeColor="text1"/>
-          <w:sz w:val="24"/>
-          <w:szCs w:val="24"/>
-        </w:rPr>
-        <w:t>Entering period of time: 01/12/2019 – 06/12/2019</w:t>
-      </w:r>
-    </w:p>
-    <w:p>
-      <w:pPr>
-        <w:ind w:left="0"/>
-        <w:rPr>
-          <w:rFonts w:ascii="Times New Roman" w:hAnsi="Times New Roman" w:cs="Times New Roman"/>
-          <w:color w:val="000000" w:themeColor="text1"/>
-          <w:sz w:val="24"/>
-          <w:szCs w:val="24"/>
-        </w:rPr>
-      </w:pPr>
-      <w:r>
-        <w:rPr>
-          <w:rFonts w:ascii="Times New Roman" w:hAnsi="Times New Roman" w:cs="Times New Roman"/>
-          <w:color w:val="000000" w:themeColor="text1"/>
-          <w:sz w:val="24"/>
-          <w:szCs w:val="24"/>
-        </w:rPr>
-        <w:t>Suburbs chosen: Balgowlah, North Sydney &amp; Bondi Beach</w:t>
-      </w:r>
-    </w:p>
-    <w:p>
-      <w:pPr>
-        <w:ind w:left="0"/>
-        <w:rPr>
-          <w:rFonts w:ascii="Times New Roman" w:hAnsi="Times New Roman" w:cs="Times New Roman"/>
-          <w:color w:val="000000" w:themeColor="text1"/>
-          <w:sz w:val="24"/>
-          <w:szCs w:val="24"/>
-        </w:rPr>
-      </w:pPr>
-      <w:r>
-        <w:rPr>
-          <w:rFonts w:ascii="Times New Roman" w:hAnsi="Times New Roman" w:cs="Times New Roman"/>
-          <w:color w:val="000000" w:themeColor="text1"/>
-          <w:sz w:val="24"/>
-          <w:szCs w:val="24"/>
-        </w:rPr>
-        <w:t>(Can either chose one or multiple suburbs depending on the user preferences)</w:t>
+        <w:jc w:val="both"/>
+        <w:rPr>
+          <w:rFonts w:ascii="Times New Roman" w:hAnsi="Times New Roman" w:cs="Times New Roman"/>
+          <w:color w:val="000000" w:themeColor="text1"/>
+          <w:sz w:val="24"/>
+          <w:szCs w:val="24"/>
+        </w:rPr>
+      </w:pPr>
+      <w:r>
+        <w:rPr>
+          <w:rFonts w:ascii="Times New Roman" w:hAnsi="Times New Roman" w:cs="Times New Roman"/>
+          <w:color w:val="000000" w:themeColor="text1"/>
+          <w:sz w:val="24"/>
+          <w:szCs w:val="24"/>
+        </w:rPr>
+        <w:t xml:space="preserve">The first analysis describes the </w:t>
+      </w:r>
+      <w:r>
+        <w:rPr>
+          <w:rFonts w:ascii="Times New Roman" w:hAnsi="Times New Roman" w:cs="Times New Roman"/>
+          <w:color w:val="000000" w:themeColor="text1"/>
+          <w:sz w:val="24"/>
+          <w:szCs w:val="24"/>
+        </w:rPr>
+        <w:t>first task of the visualisation tool, which is to return all listings in a specified suburb within the user selected period. As shown in the image above, the e</w:t>
+      </w:r>
+      <w:r>
+        <w:rPr>
+          <w:rFonts w:ascii="Times New Roman" w:hAnsi="Times New Roman" w:cs="Times New Roman"/>
+          <w:color w:val="000000" w:themeColor="text1"/>
+          <w:sz w:val="24"/>
+          <w:szCs w:val="24"/>
+        </w:rPr>
+        <w:t>nter</w:t>
+      </w:r>
+      <w:r>
+        <w:rPr>
+          <w:rFonts w:ascii="Times New Roman" w:hAnsi="Times New Roman" w:cs="Times New Roman"/>
+          <w:color w:val="000000" w:themeColor="text1"/>
+          <w:sz w:val="24"/>
+          <w:szCs w:val="24"/>
+        </w:rPr>
+        <w:t>ed</w:t>
+      </w:r>
+      <w:r>
+        <w:rPr>
+          <w:rFonts w:ascii="Times New Roman" w:hAnsi="Times New Roman" w:cs="Times New Roman"/>
+          <w:color w:val="000000" w:themeColor="text1"/>
+          <w:sz w:val="24"/>
+          <w:szCs w:val="24"/>
+        </w:rPr>
+        <w:t xml:space="preserve"> period of time</w:t>
+      </w:r>
+      <w:r>
+        <w:rPr>
+          <w:rFonts w:ascii="Times New Roman" w:hAnsi="Times New Roman" w:cs="Times New Roman"/>
+          <w:color w:val="000000" w:themeColor="text1"/>
+          <w:sz w:val="24"/>
+          <w:szCs w:val="24"/>
+        </w:rPr>
+        <w:t xml:space="preserve"> is</w:t>
+      </w:r>
+      <w:r>
+        <w:rPr>
+          <w:rFonts w:ascii="Times New Roman" w:hAnsi="Times New Roman" w:cs="Times New Roman"/>
+          <w:color w:val="000000" w:themeColor="text1"/>
+          <w:sz w:val="24"/>
+          <w:szCs w:val="24"/>
+        </w:rPr>
+        <w:t xml:space="preserve"> </w:t>
+      </w:r>
+      <w:r>
+        <w:rPr>
+          <w:rFonts w:ascii="Times New Roman" w:hAnsi="Times New Roman" w:cs="Times New Roman"/>
+          <w:color w:val="000000" w:themeColor="text1"/>
+          <w:sz w:val="24"/>
+          <w:szCs w:val="24"/>
+        </w:rPr>
+        <w:t>01/12/2019 – 06/12/2019</w:t>
+      </w:r>
+      <w:r>
+        <w:rPr>
+          <w:rFonts w:ascii="Times New Roman" w:hAnsi="Times New Roman" w:cs="Times New Roman"/>
+          <w:color w:val="000000" w:themeColor="text1"/>
+          <w:sz w:val="24"/>
+          <w:szCs w:val="24"/>
+        </w:rPr>
+        <w:t xml:space="preserve"> with the following </w:t>
+      </w:r>
+      <w:r>
+        <w:rPr>
+          <w:rFonts w:ascii="Times New Roman" w:hAnsi="Times New Roman" w:cs="Times New Roman"/>
+          <w:color w:val="000000" w:themeColor="text1"/>
+          <w:sz w:val="24"/>
+          <w:szCs w:val="24"/>
+        </w:rPr>
+        <w:t xml:space="preserve">specified </w:t>
+      </w:r>
+      <w:r>
+        <w:rPr>
+          <w:rFonts w:ascii="Times New Roman" w:hAnsi="Times New Roman" w:cs="Times New Roman"/>
+          <w:color w:val="000000" w:themeColor="text1"/>
+          <w:sz w:val="24"/>
+          <w:szCs w:val="24"/>
+        </w:rPr>
+        <w:t>s</w:t>
+      </w:r>
+      <w:r>
+        <w:rPr>
+          <w:rFonts w:ascii="Times New Roman" w:hAnsi="Times New Roman" w:cs="Times New Roman"/>
+          <w:color w:val="000000" w:themeColor="text1"/>
+          <w:sz w:val="24"/>
+          <w:szCs w:val="24"/>
+        </w:rPr>
+        <w:t>uburbs</w:t>
+      </w:r>
+      <w:r>
+        <w:rPr>
+          <w:rFonts w:ascii="Times New Roman" w:hAnsi="Times New Roman" w:cs="Times New Roman"/>
+          <w:color w:val="000000" w:themeColor="text1"/>
+          <w:sz w:val="24"/>
+          <w:szCs w:val="24"/>
+        </w:rPr>
+        <w:t xml:space="preserve"> </w:t>
+      </w:r>
+      <w:r>
+        <w:rPr>
+          <w:rFonts w:ascii="Times New Roman" w:hAnsi="Times New Roman" w:cs="Times New Roman"/>
+          <w:color w:val="000000" w:themeColor="text1"/>
+          <w:sz w:val="24"/>
+          <w:szCs w:val="24"/>
+        </w:rPr>
+        <w:t>being</w:t>
+      </w:r>
+      <w:r>
+        <w:rPr>
+          <w:rFonts w:ascii="Times New Roman" w:hAnsi="Times New Roman" w:cs="Times New Roman"/>
+          <w:color w:val="000000" w:themeColor="text1"/>
+          <w:sz w:val="24"/>
+          <w:szCs w:val="24"/>
+        </w:rPr>
+        <w:t xml:space="preserve"> Balgowlah, North Sydney &amp; Bondi Beach</w:t>
+      </w:r>
+      <w:r>
+        <w:rPr>
+          <w:rFonts w:ascii="Times New Roman" w:hAnsi="Times New Roman" w:cs="Times New Roman"/>
+          <w:color w:val="000000" w:themeColor="text1"/>
+          <w:sz w:val="24"/>
+          <w:szCs w:val="24"/>
+        </w:rPr>
+        <w:t xml:space="preserve">. The results of this search will then show all the available listings within these suburbs as provided in the </w:t>
+      </w:r>
+      <w:r>
+        <w:rPr>
+          <w:rFonts w:ascii="Times New Roman" w:hAnsi="Times New Roman" w:cs="Times New Roman"/>
+          <w:color w:val="000000" w:themeColor="text1"/>
+          <w:sz w:val="24"/>
+          <w:szCs w:val="24"/>
+        </w:rPr>
+        <w:t xml:space="preserve">next two </w:t>
+      </w:r>
+      <w:r>
+        <w:rPr>
+          <w:rFonts w:ascii="Times New Roman" w:hAnsi="Times New Roman" w:cs="Times New Roman"/>
+          <w:color w:val="000000" w:themeColor="text1"/>
+          <w:sz w:val="24"/>
+          <w:szCs w:val="24"/>
+        </w:rPr>
+        <w:t>image</w:t>
+      </w:r>
+      <w:r>
+        <w:rPr>
+          <w:rFonts w:ascii="Times New Roman" w:hAnsi="Times New Roman" w:cs="Times New Roman"/>
+          <w:color w:val="000000" w:themeColor="text1"/>
+          <w:sz w:val="24"/>
+          <w:szCs w:val="24"/>
+        </w:rPr>
+        <w:t>s</w:t>
+      </w:r>
+      <w:r>
+        <w:rPr>
+          <w:rFonts w:ascii="Times New Roman" w:hAnsi="Times New Roman" w:cs="Times New Roman"/>
+          <w:color w:val="000000" w:themeColor="text1"/>
+          <w:sz w:val="24"/>
+          <w:szCs w:val="24"/>
+        </w:rPr>
+        <w:t xml:space="preserve"> below. </w:t>
       </w:r>
     </w:p>
     <w:p>
@@ -769,9 +883,9 @@
         </w:rPr>
         <w:lastRenderedPageBreak/>
         <w:drawing>
-          <wp:inline distT="0" distB="0" distL="0" distR="0" wp14:anchorId="67CB3F1D" wp14:editId="3AA41D85">
-            <wp:extent cx="4906316" cy="3111003"/>
-            <wp:effectExtent l="0" t="0" r="8890" b="0"/>
+          <wp:inline distT="0" distB="0" distL="0" distR="0" wp14:anchorId="67CB3F1D" wp14:editId="6DC7E79E">
+            <wp:extent cx="5225415" cy="3313338"/>
+            <wp:effectExtent l="0" t="0" r="0" b="1905"/>
             <wp:docPr id="1039044142" name="Picture 3"/>
             <wp:cNvGraphicFramePr>
               <a:graphicFrameLocks xmlns:a="http://schemas.openxmlformats.org/drawingml/2006/main" noChangeAspect="1"/>
@@ -792,7 +906,7 @@
                   <pic:spPr>
                     <a:xfrm>
                       <a:off x="0" y="0"/>
-                      <a:ext cx="4909920" cy="3113288"/>
+                      <a:ext cx="5236125" cy="3320129"/>
                     </a:xfrm>
                     <a:prstGeom prst="rect">
                       <a:avLst/>
@@ -862,45 +976,196 @@
     </w:p>
     <w:p>
       <w:pPr>
+        <w:spacing w:line="240" w:lineRule="auto"/>
         <w:ind w:left="0"/>
-        <w:rPr>
-          <w:rFonts w:ascii="Times New Roman" w:hAnsi="Times New Roman" w:cs="Times New Roman"/>
-          <w:color w:val="000000" w:themeColor="text1"/>
-          <w:sz w:val="24"/>
-          <w:szCs w:val="24"/>
-        </w:rPr>
-      </w:pPr>
-      <w:r>
-        <w:rPr>
-          <w:rFonts w:ascii="Times New Roman" w:hAnsi="Times New Roman" w:cs="Times New Roman"/>
-          <w:color w:val="000000" w:themeColor="text1"/>
-          <w:sz w:val="24"/>
-          <w:szCs w:val="24"/>
-        </w:rPr>
-        <w:t>(Can click in the table to observe all the records)</w:t>
-      </w:r>
-    </w:p>
-    <w:p>
-      <w:pPr>
-        <w:ind w:left="0"/>
-        <w:rPr>
-          <w:rFonts w:ascii="Times New Roman" w:hAnsi="Times New Roman" w:cs="Times New Roman"/>
-          <w:color w:val="000000" w:themeColor="text1"/>
-          <w:sz w:val="24"/>
-          <w:szCs w:val="24"/>
-        </w:rPr>
-      </w:pPr>
-    </w:p>
-    <w:p>
-      <w:pPr>
-        <w:ind w:left="0"/>
-        <w:rPr>
-          <w:rFonts w:ascii="Times New Roman" w:hAnsi="Times New Roman" w:cs="Times New Roman"/>
-          <w:color w:val="000000" w:themeColor="text1"/>
-          <w:sz w:val="24"/>
-          <w:szCs w:val="24"/>
-        </w:rPr>
-      </w:pPr>
+        <w:jc w:val="both"/>
+        <w:rPr>
+          <w:rFonts w:ascii="Times New Roman" w:hAnsi="Times New Roman" w:cs="Times New Roman"/>
+          <w:color w:val="000000" w:themeColor="text1"/>
+          <w:sz w:val="24"/>
+          <w:szCs w:val="24"/>
+        </w:rPr>
+      </w:pPr>
+      <w:r>
+        <w:rPr>
+          <w:rFonts w:ascii="Times New Roman" w:hAnsi="Times New Roman" w:cs="Times New Roman"/>
+          <w:color w:val="000000" w:themeColor="text1"/>
+          <w:sz w:val="24"/>
+          <w:szCs w:val="24"/>
+        </w:rPr>
+        <w:t>Therefore, the user is able to select</w:t>
+      </w:r>
+      <w:r>
+        <w:rPr>
+          <w:rFonts w:ascii="Times New Roman" w:hAnsi="Times New Roman" w:cs="Times New Roman"/>
+          <w:color w:val="000000" w:themeColor="text1"/>
+          <w:sz w:val="24"/>
+          <w:szCs w:val="24"/>
+        </w:rPr>
+        <w:t xml:space="preserve"> either </w:t>
+      </w:r>
+      <w:r>
+        <w:rPr>
+          <w:rFonts w:ascii="Times New Roman" w:hAnsi="Times New Roman" w:cs="Times New Roman"/>
+          <w:color w:val="000000" w:themeColor="text1"/>
+          <w:sz w:val="24"/>
+          <w:szCs w:val="24"/>
+        </w:rPr>
+        <w:t>one or multiple suburbs depending on the</w:t>
+      </w:r>
+      <w:r>
+        <w:rPr>
+          <w:rFonts w:ascii="Times New Roman" w:hAnsi="Times New Roman" w:cs="Times New Roman"/>
+          <w:color w:val="000000" w:themeColor="text1"/>
+          <w:sz w:val="24"/>
+          <w:szCs w:val="24"/>
+        </w:rPr>
+        <w:t>ir preference</w:t>
+      </w:r>
+      <w:r>
+        <w:rPr>
+          <w:rFonts w:ascii="Times New Roman" w:hAnsi="Times New Roman" w:cs="Times New Roman"/>
+          <w:color w:val="000000" w:themeColor="text1"/>
+          <w:sz w:val="24"/>
+          <w:szCs w:val="24"/>
+        </w:rPr>
+        <w:t xml:space="preserve"> and period of time</w:t>
+      </w:r>
+      <w:r>
+        <w:rPr>
+          <w:rFonts w:ascii="Times New Roman" w:hAnsi="Times New Roman" w:cs="Times New Roman"/>
+          <w:color w:val="000000" w:themeColor="text1"/>
+          <w:sz w:val="24"/>
+          <w:szCs w:val="24"/>
+        </w:rPr>
+        <w:t xml:space="preserve"> and c</w:t>
+      </w:r>
+      <w:r>
+        <w:rPr>
+          <w:rFonts w:ascii="Times New Roman" w:hAnsi="Times New Roman" w:cs="Times New Roman"/>
+          <w:color w:val="000000" w:themeColor="text1"/>
+          <w:sz w:val="24"/>
+          <w:szCs w:val="24"/>
+        </w:rPr>
+        <w:t>an click in the table to observe all the record</w:t>
+      </w:r>
+      <w:r>
+        <w:rPr>
+          <w:rFonts w:ascii="Times New Roman" w:hAnsi="Times New Roman" w:cs="Times New Roman"/>
+          <w:color w:val="000000" w:themeColor="text1"/>
+          <w:sz w:val="24"/>
+          <w:szCs w:val="24"/>
+        </w:rPr>
+        <w:t>s.</w:t>
+      </w:r>
+      <w:r>
+        <w:rPr>
+          <w:rFonts w:ascii="Times New Roman" w:hAnsi="Times New Roman" w:cs="Times New Roman"/>
+          <w:color w:val="000000" w:themeColor="text1"/>
+          <w:sz w:val="24"/>
+          <w:szCs w:val="24"/>
+        </w:rPr>
+        <w:t xml:space="preserve"> This is a</w:t>
+      </w:r>
+      <w:r>
+        <w:rPr>
+          <w:rFonts w:ascii="Times New Roman" w:hAnsi="Times New Roman" w:cs="Times New Roman"/>
+          <w:color w:val="000000" w:themeColor="text1"/>
+          <w:sz w:val="24"/>
+          <w:szCs w:val="24"/>
+        </w:rPr>
+        <w:t>n</w:t>
+      </w:r>
+      <w:r>
+        <w:rPr>
+          <w:rFonts w:ascii="Times New Roman" w:hAnsi="Times New Roman" w:cs="Times New Roman"/>
+          <w:color w:val="000000" w:themeColor="text1"/>
+          <w:sz w:val="24"/>
+          <w:szCs w:val="24"/>
+        </w:rPr>
+        <w:t xml:space="preserve"> essential</w:t>
+      </w:r>
+      <w:r>
+        <w:rPr>
+          <w:rFonts w:ascii="Times New Roman" w:hAnsi="Times New Roman" w:cs="Times New Roman"/>
+          <w:color w:val="000000" w:themeColor="text1"/>
+          <w:sz w:val="24"/>
+          <w:szCs w:val="24"/>
+        </w:rPr>
+        <w:t xml:space="preserve"> functionality </w:t>
+      </w:r>
+      <w:r>
+        <w:rPr>
+          <w:rFonts w:ascii="Times New Roman" w:hAnsi="Times New Roman" w:cs="Times New Roman"/>
+          <w:color w:val="000000" w:themeColor="text1"/>
+          <w:sz w:val="24"/>
+          <w:szCs w:val="24"/>
+        </w:rPr>
+        <w:t xml:space="preserve">as it allows the clients to be </w:t>
+      </w:r>
+      <w:r>
+        <w:rPr>
+          <w:rFonts w:ascii="Times New Roman" w:hAnsi="Times New Roman" w:cs="Times New Roman"/>
+          <w:color w:val="000000" w:themeColor="text1"/>
+          <w:sz w:val="24"/>
+          <w:szCs w:val="24"/>
+        </w:rPr>
+        <w:t xml:space="preserve">more </w:t>
+      </w:r>
+      <w:r>
+        <w:rPr>
+          <w:rFonts w:ascii="Times New Roman" w:hAnsi="Times New Roman" w:cs="Times New Roman"/>
+          <w:color w:val="000000" w:themeColor="text1"/>
+          <w:sz w:val="24"/>
+          <w:szCs w:val="24"/>
+        </w:rPr>
+        <w:t>efficient and target the</w:t>
+      </w:r>
+      <w:r>
+        <w:rPr>
+          <w:rFonts w:ascii="Times New Roman" w:hAnsi="Times New Roman" w:cs="Times New Roman"/>
+          <w:color w:val="000000" w:themeColor="text1"/>
+          <w:sz w:val="24"/>
+          <w:szCs w:val="24"/>
+        </w:rPr>
+        <w:t>ir</w:t>
+      </w:r>
+      <w:r>
+        <w:rPr>
+          <w:rFonts w:ascii="Times New Roman" w:hAnsi="Times New Roman" w:cs="Times New Roman"/>
+          <w:color w:val="000000" w:themeColor="text1"/>
+          <w:sz w:val="24"/>
+          <w:szCs w:val="24"/>
+        </w:rPr>
+        <w:t xml:space="preserve"> </w:t>
+      </w:r>
+      <w:r>
+        <w:rPr>
+          <w:rFonts w:ascii="Times New Roman" w:hAnsi="Times New Roman" w:cs="Times New Roman"/>
+          <w:color w:val="000000" w:themeColor="text1"/>
+          <w:sz w:val="24"/>
+          <w:szCs w:val="24"/>
+        </w:rPr>
+        <w:t>ideal location of stay</w:t>
+      </w:r>
+      <w:r>
+        <w:rPr>
+          <w:rFonts w:ascii="Times New Roman" w:hAnsi="Times New Roman" w:cs="Times New Roman"/>
+          <w:color w:val="000000" w:themeColor="text1"/>
+          <w:sz w:val="24"/>
+          <w:szCs w:val="24"/>
+        </w:rPr>
+        <w:t>,</w:t>
+      </w:r>
+      <w:r>
+        <w:rPr>
+          <w:rFonts w:ascii="Times New Roman" w:hAnsi="Times New Roman" w:cs="Times New Roman"/>
+          <w:color w:val="000000" w:themeColor="text1"/>
+          <w:sz w:val="24"/>
+          <w:szCs w:val="24"/>
+        </w:rPr>
+        <w:t xml:space="preserve"> making their holiday planning much easier.</w:t>
+      </w:r>
     </w:p>
     <w:p>
       <w:pPr>
@@ -915,6 +1180,7 @@
           <w:rStyle w:val="Heading1Char"/>
           <w:b/>
         </w:rPr>
+        <w:lastRenderedPageBreak/>
         <w:t>Analysis 2 &lt;Add context to this title&gt;</w:t>
       </w:r>
     </w:p>
@@ -3157,6 +3423,7 @@
     <w:rsid w:val="0015183A"/>
     <w:rsid w:val="00376F71"/>
     <w:rsid w:val="00854693"/>
+    <w:rsid w:val="00896C50"/>
     <w:rsid w:val="008C76F6"/>
     <w:rsid w:val="00A87883"/>
     <w:rsid w:val="00AF5826"/>

</xml_diff>

<commit_message>
Added Analysis 2 Description
</commit_message>
<xml_diff>
--- a/Executive Summary.docx
+++ b/Executive Summary.docx
@@ -140,11 +140,11 @@
           <w:footerReference w:type="first" r:id="rId9"/>
           <w:pgSz w:w="12240" w:h="15840" w:code="1"/>
           <w:pgMar w:top="1440" w:right="1440" w:bottom="1440" w:left="1440" w:header="720" w:footer="720" w:gutter="0"/>
-          <w:pgBorders w:display="firstPage">
-            <w:top w:val="single" w:sz="36" w:space="1" w:color="2E74B5" w:themeColor="accent1" w:themeShade="BF"/>
-            <w:left w:val="single" w:sz="36" w:space="4" w:color="2E74B5" w:themeColor="accent1" w:themeShade="BF"/>
-            <w:bottom w:val="single" w:sz="36" w:space="1" w:color="2E74B5" w:themeColor="accent1" w:themeShade="BF"/>
-            <w:right w:val="single" w:sz="36" w:space="4" w:color="2E74B5" w:themeColor="accent1" w:themeShade="BF"/>
+          <w:pgBorders w:offsetFrom="page">
+            <w:top w:val="thinThickSmallGap" w:sz="24" w:space="24" w:color="4472C4" w:themeColor="accent5"/>
+            <w:left w:val="thinThickSmallGap" w:sz="24" w:space="24" w:color="4472C4" w:themeColor="accent5"/>
+            <w:bottom w:val="thickThinSmallGap" w:sz="24" w:space="24" w:color="4472C4" w:themeColor="accent5"/>
+            <w:right w:val="thickThinSmallGap" w:sz="24" w:space="24" w:color="4472C4" w:themeColor="accent5"/>
           </w:pgBorders>
           <w:cols w:space="720"/>
           <w:vAlign w:val="center"/>
@@ -175,8 +175,13 @@
     </w:sdt>
     <w:p>
       <w:r>
-        <w:t>A 100 to 150 word</w:t>
-      </w:r>
+        <w:t xml:space="preserve">A </w:t>
+      </w:r>
+      <w:proofErr w:type="gramStart"/>
+      <w:r>
+        <w:t>100 to 150 word</w:t>
+      </w:r>
+      <w:proofErr w:type="gramEnd"/>
       <w:r>
         <w:t xml:space="preserve"> executive</w:t>
       </w:r>
@@ -241,12 +246,16 @@
         <w:rPr>
           <w:rFonts w:ascii="Times New Roman" w:hAnsi="Times New Roman" w:cs="Times New Roman"/>
           <w:color w:val="000000" w:themeColor="text1"/>
-        </w:rPr>
-      </w:pPr>
-      <w:r>
-        <w:rPr>
-          <w:rFonts w:ascii="Times New Roman" w:hAnsi="Times New Roman" w:cs="Times New Roman"/>
-          <w:color w:val="000000" w:themeColor="text1"/>
+          <w:sz w:val="24"/>
+          <w:szCs w:val="24"/>
+        </w:rPr>
+      </w:pPr>
+      <w:r>
+        <w:rPr>
+          <w:rFonts w:ascii="Times New Roman" w:hAnsi="Times New Roman" w:cs="Times New Roman"/>
+          <w:color w:val="000000" w:themeColor="text1"/>
+          <w:sz w:val="24"/>
+          <w:szCs w:val="24"/>
         </w:rPr>
         <w:t xml:space="preserve">This report was conducted to </w:t>
       </w:r>
@@ -254,6 +263,8 @@
         <w:rPr>
           <w:rFonts w:ascii="Times New Roman" w:hAnsi="Times New Roman" w:cs="Times New Roman"/>
           <w:color w:val="000000" w:themeColor="text1"/>
+          <w:sz w:val="24"/>
+          <w:szCs w:val="24"/>
         </w:rPr>
         <w:t>develop a visuali</w:t>
       </w:r>
@@ -261,6 +272,8 @@
         <w:rPr>
           <w:rFonts w:ascii="Times New Roman" w:hAnsi="Times New Roman" w:cs="Times New Roman"/>
           <w:color w:val="000000" w:themeColor="text1"/>
+          <w:sz w:val="24"/>
+          <w:szCs w:val="24"/>
         </w:rPr>
         <w:t>s</w:t>
       </w:r>
@@ -268,6 +281,8 @@
         <w:rPr>
           <w:rFonts w:ascii="Times New Roman" w:hAnsi="Times New Roman" w:cs="Times New Roman"/>
           <w:color w:val="000000" w:themeColor="text1"/>
+          <w:sz w:val="24"/>
+          <w:szCs w:val="24"/>
         </w:rPr>
         <w:t xml:space="preserve">ation tool for the client Airbnb, by providing data analysis </w:t>
       </w:r>
@@ -275,6 +290,8 @@
         <w:rPr>
           <w:rFonts w:ascii="Times New Roman" w:hAnsi="Times New Roman" w:cs="Times New Roman"/>
           <w:color w:val="000000" w:themeColor="text1"/>
+          <w:sz w:val="24"/>
+          <w:szCs w:val="24"/>
         </w:rPr>
         <w:t>of properties within Sydney</w:t>
       </w:r>
@@ -282,6 +299,8 @@
         <w:rPr>
           <w:rFonts w:ascii="Times New Roman" w:hAnsi="Times New Roman" w:cs="Times New Roman"/>
           <w:color w:val="000000" w:themeColor="text1"/>
+          <w:sz w:val="24"/>
+          <w:szCs w:val="24"/>
         </w:rPr>
         <w:t xml:space="preserve"> </w:t>
       </w:r>
@@ -289,6 +308,8 @@
         <w:rPr>
           <w:rFonts w:ascii="Times New Roman" w:hAnsi="Times New Roman" w:cs="Times New Roman"/>
           <w:color w:val="000000" w:themeColor="text1"/>
+          <w:sz w:val="24"/>
+          <w:szCs w:val="24"/>
         </w:rPr>
         <w:t xml:space="preserve">to help the business </w:t>
       </w:r>
@@ -296,6 +317,8 @@
         <w:rPr>
           <w:rFonts w:ascii="Times New Roman" w:hAnsi="Times New Roman" w:cs="Times New Roman"/>
           <w:color w:val="000000" w:themeColor="text1"/>
+          <w:sz w:val="24"/>
+          <w:szCs w:val="24"/>
         </w:rPr>
         <w:t xml:space="preserve">understand patterns and trends in order to </w:t>
       </w:r>
@@ -303,6 +326,8 @@
         <w:rPr>
           <w:rFonts w:ascii="Times New Roman" w:hAnsi="Times New Roman" w:cs="Times New Roman"/>
           <w:color w:val="000000" w:themeColor="text1"/>
+          <w:sz w:val="24"/>
+          <w:szCs w:val="24"/>
         </w:rPr>
         <w:t>grow and maximi</w:t>
       </w:r>
@@ -310,6 +335,8 @@
         <w:rPr>
           <w:rFonts w:ascii="Times New Roman" w:hAnsi="Times New Roman" w:cs="Times New Roman"/>
           <w:color w:val="000000" w:themeColor="text1"/>
+          <w:sz w:val="24"/>
+          <w:szCs w:val="24"/>
         </w:rPr>
         <w:t>s</w:t>
       </w:r>
@@ -317,6 +344,8 @@
         <w:rPr>
           <w:rFonts w:ascii="Times New Roman" w:hAnsi="Times New Roman" w:cs="Times New Roman"/>
           <w:color w:val="000000" w:themeColor="text1"/>
+          <w:sz w:val="24"/>
+          <w:szCs w:val="24"/>
         </w:rPr>
         <w:t xml:space="preserve">e </w:t>
       </w:r>
@@ -324,6 +353,8 @@
         <w:rPr>
           <w:rFonts w:ascii="Times New Roman" w:hAnsi="Times New Roman" w:cs="Times New Roman"/>
           <w:color w:val="000000" w:themeColor="text1"/>
+          <w:sz w:val="24"/>
+          <w:szCs w:val="24"/>
         </w:rPr>
         <w:t>profits. As a leading global hospitality business specialising in</w:t>
       </w:r>
@@ -331,6 +362,8 @@
         <w:rPr>
           <w:rFonts w:ascii="Times New Roman" w:hAnsi="Times New Roman" w:cs="Times New Roman"/>
           <w:color w:val="000000" w:themeColor="text1"/>
+          <w:sz w:val="24"/>
+          <w:szCs w:val="24"/>
         </w:rPr>
         <w:t xml:space="preserve"> accommodation, many of Airbnb’s clients are in need of finding the perfect accommodation within their budget and ideal location. </w:t>
       </w:r>
@@ -338,6 +371,8 @@
         <w:rPr>
           <w:rFonts w:ascii="Times New Roman" w:hAnsi="Times New Roman" w:cs="Times New Roman"/>
           <w:color w:val="000000" w:themeColor="text1"/>
+          <w:sz w:val="24"/>
+          <w:szCs w:val="24"/>
         </w:rPr>
         <w:t>Thus,</w:t>
       </w:r>
@@ -345,6 +380,8 @@
         <w:rPr>
           <w:rFonts w:ascii="Times New Roman" w:hAnsi="Times New Roman" w:cs="Times New Roman"/>
           <w:color w:val="000000" w:themeColor="text1"/>
+          <w:sz w:val="24"/>
+          <w:szCs w:val="24"/>
         </w:rPr>
         <w:t xml:space="preserve"> a visualisation tool was created to help the </w:t>
       </w:r>
@@ -352,6 +389,8 @@
         <w:rPr>
           <w:rFonts w:ascii="Times New Roman" w:hAnsi="Times New Roman" w:cs="Times New Roman"/>
           <w:color w:val="000000" w:themeColor="text1"/>
+          <w:sz w:val="24"/>
+          <w:szCs w:val="24"/>
         </w:rPr>
         <w:t xml:space="preserve">clients and Airbnb with concerns regarding </w:t>
       </w:r>
@@ -359,6 +398,8 @@
         <w:rPr>
           <w:rFonts w:ascii="Times New Roman" w:hAnsi="Times New Roman" w:cs="Times New Roman"/>
           <w:color w:val="000000" w:themeColor="text1"/>
+          <w:sz w:val="24"/>
+          <w:szCs w:val="24"/>
         </w:rPr>
         <w:t>accommodation</w:t>
       </w:r>
@@ -366,6 +407,8 @@
         <w:rPr>
           <w:rFonts w:ascii="Times New Roman" w:hAnsi="Times New Roman" w:cs="Times New Roman"/>
           <w:color w:val="000000" w:themeColor="text1"/>
+          <w:sz w:val="24"/>
+          <w:szCs w:val="24"/>
         </w:rPr>
         <w:t>.</w:t>
       </w:r>
@@ -373,6 +416,8 @@
         <w:rPr>
           <w:rFonts w:ascii="Times New Roman" w:hAnsi="Times New Roman" w:cs="Times New Roman"/>
           <w:color w:val="000000" w:themeColor="text1"/>
+          <w:sz w:val="24"/>
+          <w:szCs w:val="24"/>
         </w:rPr>
         <w:t xml:space="preserve"> The data set that was given covered the date range from December 2018 – 2019 and displayed all active properties within Sydney. The goal of the visualisation tool were to form the following tasks:</w:t>
       </w:r>
@@ -389,7 +434,7 @@
         <w:rPr>
           <w:rFonts w:ascii="Times New Roman" w:eastAsia="Times New Roman" w:hAnsi="Times New Roman" w:cs="Times New Roman"/>
           <w:color w:val="000000"/>
-          <w:szCs w:val="21"/>
+          <w:sz w:val="24"/>
           <w:lang w:eastAsia="en-GB"/>
         </w:rPr>
       </w:pPr>
@@ -397,7 +442,7 @@
         <w:rPr>
           <w:rFonts w:ascii="Times New Roman" w:eastAsia="Times New Roman" w:hAnsi="Times New Roman" w:cs="Times New Roman"/>
           <w:color w:val="000000"/>
-          <w:szCs w:val="21"/>
+          <w:sz w:val="24"/>
           <w:lang w:eastAsia="en-GB"/>
         </w:rPr>
         <w:t>Within a user-selected period, return all the listings in a specified suburb.</w:t>
@@ -415,7 +460,7 @@
         <w:rPr>
           <w:rFonts w:ascii="Times New Roman" w:eastAsia="Times New Roman" w:hAnsi="Times New Roman" w:cs="Times New Roman"/>
           <w:color w:val="000000"/>
-          <w:szCs w:val="21"/>
+          <w:sz w:val="24"/>
           <w:lang w:eastAsia="en-GB"/>
         </w:rPr>
       </w:pPr>
@@ -423,7 +468,7 @@
         <w:rPr>
           <w:rFonts w:ascii="Times New Roman" w:eastAsia="Times New Roman" w:hAnsi="Times New Roman" w:cs="Times New Roman"/>
           <w:color w:val="000000"/>
-          <w:szCs w:val="21"/>
+          <w:sz w:val="24"/>
           <w:lang w:eastAsia="en-GB"/>
         </w:rPr>
         <w:t>Within a user-selected period, display the distribution of prices of properties using a chart.</w:t>
@@ -441,7 +486,7 @@
         <w:rPr>
           <w:rFonts w:ascii="Times New Roman" w:eastAsia="Times New Roman" w:hAnsi="Times New Roman" w:cs="Times New Roman"/>
           <w:color w:val="000000"/>
-          <w:szCs w:val="21"/>
+          <w:sz w:val="24"/>
           <w:lang w:eastAsia="en-GB"/>
         </w:rPr>
       </w:pPr>
@@ -449,7 +494,7 @@
         <w:rPr>
           <w:rFonts w:ascii="Times New Roman" w:eastAsia="Times New Roman" w:hAnsi="Times New Roman" w:cs="Times New Roman"/>
           <w:color w:val="000000"/>
-          <w:szCs w:val="21"/>
+          <w:sz w:val="24"/>
           <w:lang w:eastAsia="en-GB"/>
         </w:rPr>
         <w:t>Within a user-selected period, retrieve all records that contain a specific keyword (e.g., pool, 2-bedroom).</w:t>
@@ -467,7 +512,7 @@
         <w:rPr>
           <w:rFonts w:ascii="Times New Roman" w:eastAsia="Times New Roman" w:hAnsi="Times New Roman" w:cs="Times New Roman"/>
           <w:color w:val="000000"/>
-          <w:szCs w:val="21"/>
+          <w:sz w:val="24"/>
           <w:lang w:eastAsia="en-GB"/>
         </w:rPr>
       </w:pPr>
@@ -475,7 +520,7 @@
         <w:rPr>
           <w:rFonts w:ascii="Times New Roman" w:eastAsia="Times New Roman" w:hAnsi="Times New Roman" w:cs="Times New Roman"/>
           <w:color w:val="000000"/>
-          <w:szCs w:val="21"/>
+          <w:sz w:val="24"/>
           <w:lang w:eastAsia="en-GB"/>
         </w:rPr>
         <w:t>Analyse the comments relating to cleanliness of the property such as (dust, dirt etc.).</w:t>
@@ -493,7 +538,7 @@
         <w:rPr>
           <w:rFonts w:ascii="Times New Roman" w:eastAsia="Times New Roman" w:hAnsi="Times New Roman" w:cs="Times New Roman"/>
           <w:color w:val="000000"/>
-          <w:szCs w:val="21"/>
+          <w:sz w:val="24"/>
           <w:lang w:eastAsia="en-GB"/>
         </w:rPr>
       </w:pPr>
@@ -503,7 +548,7 @@
         <w:rPr>
           <w:rFonts w:ascii="Times New Roman" w:eastAsia="Times New Roman" w:hAnsi="Times New Roman" w:cs="Times New Roman"/>
           <w:color w:val="000000"/>
-          <w:szCs w:val="21"/>
+          <w:sz w:val="24"/>
           <w:lang w:eastAsia="en-GB"/>
         </w:rPr>
         <w:t>Return the average review score and variations of a user-selected property.</w:t>
@@ -554,7 +599,21 @@
         <w:rPr>
           <w:color w:val="FF0000"/>
         </w:rPr>
-        <w:t>Based on the requirements of your dataset, put the results of your analysis of a 12 month date period for each of the required functionalities in these sections. Change the title names to reflect your dataset and the analysis being performed.</w:t>
+        <w:t xml:space="preserve">Based on the requirements of your dataset, put the results of your analysis of a </w:t>
+      </w:r>
+      <w:proofErr w:type="gramStart"/>
+      <w:r>
+        <w:rPr>
+          <w:color w:val="FF0000"/>
+        </w:rPr>
+        <w:t>12 month</w:t>
+      </w:r>
+      <w:proofErr w:type="gramEnd"/>
+      <w:r>
+        <w:rPr>
+          <w:color w:val="FF0000"/>
+        </w:rPr>
+        <w:t xml:space="preserve"> date period for each of the required functionalities in these sections. Change the title names to reflect your dataset and the analysis being performed.</w:t>
       </w:r>
       <w:r>
         <w:rPr>
@@ -634,7 +693,7 @@
           <w:szCs w:val="24"/>
         </w:rPr>
         <w:drawing>
-          <wp:inline distT="0" distB="0" distL="0" distR="0" wp14:anchorId="346AE5C0" wp14:editId="0DA27448">
+          <wp:inline distT="0" distB="0" distL="0" distR="0" wp14:anchorId="346AE5C0" wp14:editId="79DC645C">
             <wp:extent cx="5943600" cy="4428490"/>
             <wp:effectExtent l="0" t="0" r="0" b="0"/>
             <wp:docPr id="441063215" name="Picture 2" descr="A screenshot of a computer&#10;&#10;Description automatically generated"/>
@@ -689,16 +748,7 @@
           <w:sz w:val="24"/>
           <w:szCs w:val="24"/>
         </w:rPr>
-        <w:t xml:space="preserve">The first analysis describes the </w:t>
-      </w:r>
-      <w:r>
-        <w:rPr>
-          <w:rFonts w:ascii="Times New Roman" w:hAnsi="Times New Roman" w:cs="Times New Roman"/>
-          <w:color w:val="000000" w:themeColor="text1"/>
-          <w:sz w:val="24"/>
-          <w:szCs w:val="24"/>
-        </w:rPr>
-        <w:t>first task of the visualisation tool, which is to return all listings in a specified suburb within the user selected period. As shown in the image above, the e</w:t>
+        <w:t>As shown in the image above, the e</w:t>
       </w:r>
       <w:r>
         <w:rPr>
@@ -993,34 +1043,7 @@
           <w:sz w:val="24"/>
           <w:szCs w:val="24"/>
         </w:rPr>
-        <w:t>Therefore, the user is able to select</w:t>
-      </w:r>
-      <w:r>
-        <w:rPr>
-          <w:rFonts w:ascii="Times New Roman" w:hAnsi="Times New Roman" w:cs="Times New Roman"/>
-          <w:color w:val="000000" w:themeColor="text1"/>
-          <w:sz w:val="24"/>
-          <w:szCs w:val="24"/>
-        </w:rPr>
-        <w:t xml:space="preserve"> either </w:t>
-      </w:r>
-      <w:r>
-        <w:rPr>
-          <w:rFonts w:ascii="Times New Roman" w:hAnsi="Times New Roman" w:cs="Times New Roman"/>
-          <w:color w:val="000000" w:themeColor="text1"/>
-          <w:sz w:val="24"/>
-          <w:szCs w:val="24"/>
-        </w:rPr>
-        <w:t>one or multiple suburbs depending on the</w:t>
-      </w:r>
-      <w:r>
-        <w:rPr>
-          <w:rFonts w:ascii="Times New Roman" w:hAnsi="Times New Roman" w:cs="Times New Roman"/>
-          <w:color w:val="000000" w:themeColor="text1"/>
-          <w:sz w:val="24"/>
-          <w:szCs w:val="24"/>
-        </w:rPr>
-        <w:t>ir preference</w:t>
+        <w:t>Therefore, the user is able to select either one or multiple suburbs depending on their preference</w:t>
       </w:r>
       <w:r>
         <w:rPr>
@@ -1181,7 +1204,35 @@
           <w:b/>
         </w:rPr>
         <w:lastRenderedPageBreak/>
-        <w:t>Analysis 2 &lt;Add context to this title&gt;</w:t>
+        <w:t xml:space="preserve">Analysis 2 </w:t>
+      </w:r>
+      <w:r>
+        <w:rPr>
+          <w:rStyle w:val="Heading1Char"/>
+          <w:b/>
+        </w:rPr>
+        <w:t xml:space="preserve">– Price of Properties </w:t>
+      </w:r>
+      <w:r>
+        <w:rPr>
+          <w:rStyle w:val="Heading1Char"/>
+          <w:b/>
+        </w:rPr>
+        <w:t>&lt;</w:t>
+      </w:r>
+      <w:r>
+        <w:rPr>
+          <w:rStyle w:val="Heading1Char"/>
+          <w:b/>
+        </w:rPr>
+        <w:t xml:space="preserve">Displays distribution price of properties </w:t>
+      </w:r>
+      <w:r>
+        <w:rPr>
+          <w:rStyle w:val="Heading1Char"/>
+          <w:b/>
+        </w:rPr>
+        <w:t>&gt;</w:t>
       </w:r>
     </w:p>
     <w:p>
@@ -1231,24 +1282,194 @@
     </w:p>
     <w:p>
       <w:pPr>
+        <w:spacing w:line="240" w:lineRule="auto"/>
         <w:ind w:left="0"/>
-      </w:pPr>
-      <w:r>
-        <w:t>(Price range in the selected period, can be zoom in to see more details)</w:t>
+        <w:jc w:val="both"/>
+      </w:pPr>
+      <w:r>
+        <w:rPr>
+          <w:rFonts w:ascii="Times New Roman" w:hAnsi="Times New Roman" w:cs="Times New Roman"/>
+          <w:color w:val="000000" w:themeColor="text1"/>
+          <w:sz w:val="24"/>
+          <w:szCs w:val="24"/>
+        </w:rPr>
+        <w:t>The second analysis focuses on the second task of the visualisation tool which is to display the prices of Airbnb properties within Sydney using a chart.</w:t>
+      </w:r>
+      <w:r>
+        <w:rPr>
+          <w:rFonts w:ascii="Times New Roman" w:hAnsi="Times New Roman" w:cs="Times New Roman"/>
+          <w:color w:val="000000" w:themeColor="text1"/>
+          <w:sz w:val="24"/>
+          <w:szCs w:val="24"/>
+        </w:rPr>
+        <w:t xml:space="preserve"> The image above displays the prices of the properties in a bar chart between the user selected period: 1/12/2019 – 6/12/2019 and the following suburbs: </w:t>
+      </w:r>
+      <w:r>
+        <w:rPr>
+          <w:rFonts w:ascii="Times New Roman" w:hAnsi="Times New Roman" w:cs="Times New Roman"/>
+          <w:color w:val="000000" w:themeColor="text1"/>
+          <w:sz w:val="24"/>
+          <w:szCs w:val="24"/>
+        </w:rPr>
+        <w:t>Balgowlah, North Sydney &amp; Bondi Beach.</w:t>
+      </w:r>
+      <w:r>
+        <w:rPr>
+          <w:rFonts w:ascii="Times New Roman" w:hAnsi="Times New Roman" w:cs="Times New Roman"/>
+          <w:color w:val="000000" w:themeColor="text1"/>
+          <w:sz w:val="24"/>
+          <w:szCs w:val="24"/>
+        </w:rPr>
+        <w:t xml:space="preserve"> Based on the results, about 40,000 properties within those suburbs are below the price range of $1000, meaning that Airbnb properties within these regions are pretty affordable. This </w:t>
+      </w:r>
+      <w:r>
+        <w:rPr>
+          <w:rFonts w:ascii="Times New Roman" w:hAnsi="Times New Roman" w:cs="Times New Roman"/>
+          <w:color w:val="000000" w:themeColor="text1"/>
+          <w:sz w:val="24"/>
+          <w:szCs w:val="24"/>
+        </w:rPr>
+        <w:t>task</w:t>
+      </w:r>
+      <w:r>
+        <w:rPr>
+          <w:rFonts w:ascii="Times New Roman" w:hAnsi="Times New Roman" w:cs="Times New Roman"/>
+          <w:color w:val="000000" w:themeColor="text1"/>
+          <w:sz w:val="24"/>
+          <w:szCs w:val="24"/>
+        </w:rPr>
+        <w:t xml:space="preserve"> plays a big role in a client’s decision of staying in an Airbnb as they can filter out areas that are out of their budget or find areas that are within their budget.</w:t>
       </w:r>
     </w:p>
     <w:p>
       <w:pPr>
+        <w:spacing w:line="240" w:lineRule="auto"/>
         <w:ind w:left="0"/>
+        <w:jc w:val="both"/>
+        <w:rPr>
+          <w:rFonts w:ascii="Times New Roman" w:hAnsi="Times New Roman" w:cs="Times New Roman"/>
+          <w:sz w:val="24"/>
+          <w:szCs w:val="24"/>
+        </w:rPr>
+      </w:pPr>
+      <w:r>
+        <w:rPr>
+          <w:rFonts w:ascii="Times New Roman" w:hAnsi="Times New Roman" w:cs="Times New Roman"/>
+          <w:sz w:val="24"/>
+          <w:szCs w:val="24"/>
+        </w:rPr>
+        <w:t xml:space="preserve">The </w:t>
+      </w:r>
+      <w:r>
+        <w:rPr>
+          <w:rFonts w:ascii="Times New Roman" w:hAnsi="Times New Roman" w:cs="Times New Roman"/>
+          <w:sz w:val="24"/>
+          <w:szCs w:val="24"/>
+        </w:rPr>
+        <w:t xml:space="preserve">bar chart </w:t>
+      </w:r>
+      <w:r>
+        <w:rPr>
+          <w:rFonts w:ascii="Times New Roman" w:hAnsi="Times New Roman" w:cs="Times New Roman"/>
+          <w:sz w:val="24"/>
+          <w:szCs w:val="24"/>
+        </w:rPr>
+        <w:t>is also able to</w:t>
+      </w:r>
+      <w:r>
+        <w:rPr>
+          <w:rFonts w:ascii="Times New Roman" w:hAnsi="Times New Roman" w:cs="Times New Roman"/>
+          <w:sz w:val="24"/>
+          <w:szCs w:val="24"/>
+        </w:rPr>
+        <w:t xml:space="preserve"> be</w:t>
+      </w:r>
+      <w:r>
+        <w:rPr>
+          <w:rFonts w:ascii="Times New Roman" w:hAnsi="Times New Roman" w:cs="Times New Roman"/>
+          <w:sz w:val="24"/>
+          <w:szCs w:val="24"/>
+        </w:rPr>
+        <w:t xml:space="preserve"> zoom</w:t>
+      </w:r>
+      <w:r>
+        <w:rPr>
+          <w:rFonts w:ascii="Times New Roman" w:hAnsi="Times New Roman" w:cs="Times New Roman"/>
+          <w:sz w:val="24"/>
+          <w:szCs w:val="24"/>
+        </w:rPr>
+        <w:t>ed</w:t>
+      </w:r>
+      <w:r>
+        <w:rPr>
+          <w:rFonts w:ascii="Times New Roman" w:hAnsi="Times New Roman" w:cs="Times New Roman"/>
+          <w:sz w:val="24"/>
+          <w:szCs w:val="24"/>
+        </w:rPr>
+        <w:t xml:space="preserve"> i</w:t>
+      </w:r>
+      <w:r>
+        <w:rPr>
+          <w:rFonts w:ascii="Times New Roman" w:hAnsi="Times New Roman" w:cs="Times New Roman"/>
+          <w:sz w:val="24"/>
+          <w:szCs w:val="24"/>
+        </w:rPr>
+        <w:t>n to get a closer view on</w:t>
+      </w:r>
+      <w:r>
+        <w:rPr>
+          <w:rFonts w:ascii="Times New Roman" w:hAnsi="Times New Roman" w:cs="Times New Roman"/>
+          <w:sz w:val="24"/>
+          <w:szCs w:val="24"/>
+        </w:rPr>
+        <w:t xml:space="preserve"> the figures</w:t>
+      </w:r>
+      <w:r>
+        <w:rPr>
+          <w:rFonts w:ascii="Times New Roman" w:hAnsi="Times New Roman" w:cs="Times New Roman"/>
+          <w:sz w:val="24"/>
+          <w:szCs w:val="24"/>
+        </w:rPr>
+        <w:t xml:space="preserve"> as shown in the </w:t>
+      </w:r>
+      <w:r>
+        <w:rPr>
+          <w:rFonts w:ascii="Times New Roman" w:hAnsi="Times New Roman" w:cs="Times New Roman"/>
+          <w:sz w:val="24"/>
+          <w:szCs w:val="24"/>
+        </w:rPr>
+        <w:t xml:space="preserve"> </w:t>
+      </w:r>
+      <w:r>
+        <w:rPr>
+          <w:rFonts w:ascii="Times New Roman" w:hAnsi="Times New Roman" w:cs="Times New Roman"/>
+          <w:sz w:val="24"/>
+          <w:szCs w:val="24"/>
+        </w:rPr>
+        <w:t>following image below</w:t>
+      </w:r>
+      <w:r>
+        <w:rPr>
+          <w:rFonts w:ascii="Times New Roman" w:hAnsi="Times New Roman" w:cs="Times New Roman"/>
+          <w:sz w:val="24"/>
+          <w:szCs w:val="24"/>
+        </w:rPr>
+        <w:t>.</w:t>
+      </w:r>
+    </w:p>
+    <w:p>
+      <w:pPr>
+        <w:ind w:left="0"/>
       </w:pPr>
       <w:r>
         <w:rPr>
           <w:noProof/>
         </w:rPr>
+        <w:lastRenderedPageBreak/>
         <w:drawing>
-          <wp:inline distT="0" distB="0" distL="0" distR="0" wp14:anchorId="77343B29" wp14:editId="3E2E9DDF">
-            <wp:extent cx="4366799" cy="2447460"/>
-            <wp:effectExtent l="0" t="0" r="0" b="0"/>
+          <wp:inline distT="0" distB="0" distL="0" distR="0" wp14:anchorId="77343B29" wp14:editId="77BED539">
+            <wp:extent cx="5981700" cy="3352564"/>
+            <wp:effectExtent l="0" t="0" r="0" b="635"/>
             <wp:docPr id="1833806831" name="Picture 7" descr="A screen shot of a graph&#10;&#10;Description automatically generated"/>
             <wp:cNvGraphicFramePr>
               <a:graphicFrameLocks xmlns:a="http://schemas.openxmlformats.org/drawingml/2006/main" noChangeAspect="1"/>
@@ -1269,7 +1490,7 @@
                   <pic:spPr>
                     <a:xfrm>
                       <a:off x="0" y="0"/>
-                      <a:ext cx="4370817" cy="2449712"/>
+                      <a:ext cx="5993493" cy="3359174"/>
                     </a:xfrm>
                     <a:prstGeom prst="rect">
                       <a:avLst/>
@@ -1295,7 +1516,6 @@
           <w:rStyle w:val="Heading1Char"/>
           <w:b/>
         </w:rPr>
-        <w:lastRenderedPageBreak/>
         <w:t>Analysis 3 &lt;Add context to this title&gt;</w:t>
       </w:r>
     </w:p>
@@ -1360,6 +1580,7 @@
         <w:rPr>
           <w:noProof/>
         </w:rPr>
+        <w:lastRenderedPageBreak/>
         <w:drawing>
           <wp:inline distT="0" distB="0" distL="0" distR="0" wp14:anchorId="2F510EC3" wp14:editId="735203E2">
             <wp:extent cx="5430208" cy="3479742"/>
@@ -1413,7 +1634,6 @@
         <w:rPr>
           <w:noProof/>
         </w:rPr>
-        <w:lastRenderedPageBreak/>
         <w:drawing>
           <wp:inline distT="0" distB="0" distL="0" distR="0" wp14:anchorId="382D3604" wp14:editId="75CB9141">
             <wp:extent cx="4382814" cy="1889854"/>
@@ -1477,6 +1697,7 @@
           <w:rStyle w:val="Heading1Char"/>
           <w:b/>
         </w:rPr>
+        <w:lastRenderedPageBreak/>
         <w:t>Analysis 4 &lt;Add context to this title&gt;</w:t>
       </w:r>
     </w:p>
@@ -1541,7 +1762,6 @@
         <w:rPr>
           <w:noProof/>
         </w:rPr>
-        <w:lastRenderedPageBreak/>
         <w:drawing>
           <wp:inline distT="0" distB="0" distL="0" distR="0" wp14:anchorId="254DD8D9" wp14:editId="003CC83D">
             <wp:extent cx="5943600" cy="3294380"/>
@@ -1671,6 +1891,12 @@
       <w:footerReference w:type="first" r:id="rId22"/>
       <w:pgSz w:w="12240" w:h="15840"/>
       <w:pgMar w:top="1440" w:right="1440" w:bottom="1440" w:left="1440" w:header="720" w:footer="720" w:gutter="0"/>
+      <w:pgBorders w:offsetFrom="page">
+        <w:top w:val="thinThickSmallGap" w:sz="24" w:space="24" w:color="4472C4" w:themeColor="accent5"/>
+        <w:left w:val="thinThickSmallGap" w:sz="24" w:space="24" w:color="4472C4" w:themeColor="accent5"/>
+        <w:bottom w:val="thickThinSmallGap" w:sz="24" w:space="24" w:color="4472C4" w:themeColor="accent5"/>
+        <w:right w:val="thickThinSmallGap" w:sz="24" w:space="24" w:color="4472C4" w:themeColor="accent5"/>
+      </w:pgBorders>
       <w:pgNumType w:start="1"/>
       <w:cols w:space="720"/>
       <w:docGrid w:linePitch="360"/>
@@ -2144,7 +2370,7 @@
             <w:rPr>
               <w:noProof/>
             </w:rPr>
-            <w:t>8</w:t>
+            <w:t>9</w:t>
           </w:r>
           <w:r>
             <w:rPr>
@@ -3422,6 +3648,7 @@
     <w:rsidRoot w:val="00854693"/>
     <w:rsid w:val="0015183A"/>
     <w:rsid w:val="00376F71"/>
+    <w:rsid w:val="0060404B"/>
     <w:rsid w:val="00854693"/>
     <w:rsid w:val="00896C50"/>
     <w:rsid w:val="008C76F6"/>

</xml_diff>

<commit_message>
Added Analysis 3 Description
</commit_message>
<xml_diff>
--- a/Executive Summary.docx
+++ b/Executive Summary.docx
@@ -643,7 +643,21 @@
           <w:rStyle w:val="Heading1Char"/>
           <w:b/>
         </w:rPr>
-        <w:t xml:space="preserve"> -  Specified Suburb </w:t>
+        <w:t xml:space="preserve"> -  </w:t>
+      </w:r>
+      <w:r>
+        <w:rPr>
+          <w:rStyle w:val="Heading1Char"/>
+          <w:b/>
+        </w:rPr>
+        <w:t>Property Search</w:t>
+      </w:r>
+      <w:r>
+        <w:rPr>
+          <w:rStyle w:val="Heading1Char"/>
+          <w:b/>
+        </w:rPr>
+        <w:t xml:space="preserve"> </w:t>
       </w:r>
       <w:r>
         <w:rPr>
@@ -741,6 +755,15 @@
           <w:szCs w:val="24"/>
         </w:rPr>
       </w:pPr>
+      <w:r>
+        <w:rPr>
+          <w:rFonts w:ascii="Times New Roman" w:hAnsi="Times New Roman" w:cs="Times New Roman"/>
+          <w:color w:val="000000" w:themeColor="text1"/>
+          <w:sz w:val="24"/>
+          <w:szCs w:val="24"/>
+        </w:rPr>
+        <w:t xml:space="preserve">The first analysis tackles the first task of the visualisation tool which is to return all properties within a selected suburb and a user-selected period. </w:t>
+      </w:r>
       <w:r>
         <w:rPr>
           <w:rFonts w:ascii="Times New Roman" w:hAnsi="Times New Roman" w:cs="Times New Roman"/>
@@ -1211,21 +1234,28 @@
           <w:rStyle w:val="Heading1Char"/>
           <w:b/>
         </w:rPr>
-        <w:t xml:space="preserve">– Price of Properties </w:t>
+        <w:t>– P</w:t>
       </w:r>
       <w:r>
         <w:rPr>
           <w:rStyle w:val="Heading1Char"/>
           <w:b/>
         </w:rPr>
-        <w:t>&lt;</w:t>
+        <w:t xml:space="preserve">roperty Price Search </w:t>
       </w:r>
       <w:r>
         <w:rPr>
           <w:rStyle w:val="Heading1Char"/>
           <w:b/>
         </w:rPr>
-        <w:t xml:space="preserve">Displays distribution price of properties </w:t>
+        <w:t>&lt;</w:t>
+      </w:r>
+      <w:r>
+        <w:rPr>
+          <w:rStyle w:val="Heading1Char"/>
+          <w:b/>
+        </w:rPr>
+        <w:t>Displays distribution price of properties</w:t>
       </w:r>
       <w:r>
         <w:rPr>
@@ -1302,16 +1332,7 @@
           <w:sz w:val="24"/>
           <w:szCs w:val="24"/>
         </w:rPr>
-        <w:t xml:space="preserve"> The image above displays the prices of the properties in a bar chart between the user selected period: 1/12/2019 – 6/12/2019 and the following suburbs: </w:t>
-      </w:r>
-      <w:r>
-        <w:rPr>
-          <w:rFonts w:ascii="Times New Roman" w:hAnsi="Times New Roman" w:cs="Times New Roman"/>
-          <w:color w:val="000000" w:themeColor="text1"/>
-          <w:sz w:val="24"/>
-          <w:szCs w:val="24"/>
-        </w:rPr>
-        <w:t>Balgowlah, North Sydney &amp; Bondi Beach.</w:t>
+        <w:t xml:space="preserve"> The image above displays the prices of the properties in a bar chart between the user selected period: 1/12/2019 – 6/12/2019 and the following suburbs: Balgowlah, North Sydney &amp; Bondi Beach.</w:t>
       </w:r>
       <w:r>
         <w:rPr>
@@ -1516,20 +1537,119 @@
           <w:rStyle w:val="Heading1Char"/>
           <w:b/>
         </w:rPr>
-        <w:t>Analysis 3 &lt;Add context to this title&gt;</w:t>
+        <w:t>Analysis 3</w:t>
+      </w:r>
+      <w:r>
+        <w:rPr>
+          <w:rStyle w:val="Heading1Char"/>
+          <w:b/>
+        </w:rPr>
+        <w:t xml:space="preserve"> – Keyword Search</w:t>
+      </w:r>
+      <w:r>
+        <w:rPr>
+          <w:rStyle w:val="Heading1Char"/>
+          <w:b/>
+        </w:rPr>
+        <w:t xml:space="preserve"> &lt;</w:t>
+      </w:r>
+      <w:r>
+        <w:rPr>
+          <w:rStyle w:val="Heading1Char"/>
+          <w:b/>
+        </w:rPr>
+        <w:t>Return all properties with a specified keyword</w:t>
+      </w:r>
+      <w:r>
+        <w:rPr>
+          <w:rStyle w:val="Heading1Char"/>
+          <w:b/>
+        </w:rPr>
+        <w:t>&gt;</w:t>
       </w:r>
     </w:p>
     <w:p>
       <w:pPr>
+        <w:spacing w:line="240" w:lineRule="auto"/>
         <w:ind w:left="0"/>
-      </w:pPr>
-      <w:r>
-        <w:t>Keyword: 2 bedroom / pool / air-conditioning</w:t>
+        <w:jc w:val="both"/>
+        <w:rPr>
+          <w:rFonts w:ascii="Times New Roman" w:hAnsi="Times New Roman" w:cs="Times New Roman"/>
+          <w:sz w:val="24"/>
+          <w:szCs w:val="24"/>
+        </w:rPr>
+      </w:pPr>
+      <w:r>
+        <w:rPr>
+          <w:rFonts w:ascii="Times New Roman" w:hAnsi="Times New Roman" w:cs="Times New Roman"/>
+          <w:sz w:val="24"/>
+          <w:szCs w:val="24"/>
+        </w:rPr>
+        <w:t>Th</w:t>
+      </w:r>
+      <w:r>
+        <w:rPr>
+          <w:rFonts w:ascii="Times New Roman" w:hAnsi="Times New Roman" w:cs="Times New Roman"/>
+          <w:sz w:val="24"/>
+          <w:szCs w:val="24"/>
+        </w:rPr>
+        <w:t xml:space="preserve">e third analysis specialises in the third task of </w:t>
+      </w:r>
+      <w:r>
+        <w:rPr>
+          <w:rFonts w:ascii="Times New Roman" w:hAnsi="Times New Roman" w:cs="Times New Roman"/>
+          <w:sz w:val="24"/>
+          <w:szCs w:val="24"/>
+        </w:rPr>
+        <w:t xml:space="preserve">keyword searches, which is to return all </w:t>
+      </w:r>
+      <w:r>
+        <w:rPr>
+          <w:rFonts w:ascii="Times New Roman" w:hAnsi="Times New Roman" w:cs="Times New Roman"/>
+          <w:sz w:val="24"/>
+          <w:szCs w:val="24"/>
+        </w:rPr>
+        <w:t xml:space="preserve">record of </w:t>
+      </w:r>
+      <w:r>
+        <w:rPr>
+          <w:rFonts w:ascii="Times New Roman" w:hAnsi="Times New Roman" w:cs="Times New Roman"/>
+          <w:sz w:val="24"/>
+          <w:szCs w:val="24"/>
+        </w:rPr>
+        <w:t xml:space="preserve">properties </w:t>
+      </w:r>
+      <w:r>
+        <w:rPr>
+          <w:rFonts w:ascii="Times New Roman" w:hAnsi="Times New Roman" w:cs="Times New Roman"/>
+          <w:sz w:val="24"/>
+          <w:szCs w:val="24"/>
+        </w:rPr>
+        <w:t>that contain the specified keyword such as,</w:t>
+      </w:r>
+      <w:r>
+        <w:rPr>
+          <w:rFonts w:ascii="Times New Roman" w:hAnsi="Times New Roman" w:cs="Times New Roman"/>
+          <w:sz w:val="24"/>
+          <w:szCs w:val="24"/>
+        </w:rPr>
+        <w:t xml:space="preserve"> 2 bedroom / pool / air-conditioning</w:t>
+      </w:r>
+      <w:r>
+        <w:rPr>
+          <w:rFonts w:ascii="Times New Roman" w:hAnsi="Times New Roman" w:cs="Times New Roman"/>
+          <w:sz w:val="24"/>
+          <w:szCs w:val="24"/>
+        </w:rPr>
+        <w:t xml:space="preserve"> etc.</w:t>
       </w:r>
     </w:p>
     <w:p>
       <w:pPr>
         <w:ind w:left="0"/>
+        <w:rPr>
+          <w:noProof/>
+        </w:rPr>
       </w:pPr>
       <w:r>
         <w:rPr>
@@ -1570,6 +1690,80 @@
             </a:graphic>
           </wp:inline>
         </w:drawing>
+      </w:r>
+    </w:p>
+    <w:p>
+      <w:pPr>
+        <w:spacing w:line="240" w:lineRule="auto"/>
+        <w:ind w:left="0"/>
+        <w:jc w:val="both"/>
+        <w:rPr>
+          <w:rFonts w:ascii="Times New Roman" w:hAnsi="Times New Roman" w:cs="Times New Roman"/>
+          <w:sz w:val="24"/>
+          <w:szCs w:val="24"/>
+        </w:rPr>
+      </w:pPr>
+      <w:r>
+        <w:rPr>
+          <w:rFonts w:ascii="Times New Roman" w:hAnsi="Times New Roman" w:cs="Times New Roman"/>
+          <w:sz w:val="24"/>
+          <w:szCs w:val="24"/>
+        </w:rPr>
+        <w:t xml:space="preserve">The following image above shows the scenario of a client entering the user selected period: </w:t>
+      </w:r>
+      <w:r>
+        <w:rPr>
+          <w:rFonts w:ascii="Times New Roman" w:hAnsi="Times New Roman" w:cs="Times New Roman"/>
+          <w:color w:val="000000" w:themeColor="text1"/>
+          <w:sz w:val="24"/>
+          <w:szCs w:val="24"/>
+        </w:rPr>
+        <w:t>1/12/2019 – 6/12/2019</w:t>
+      </w:r>
+      <w:r>
+        <w:rPr>
+          <w:rFonts w:ascii="Times New Roman" w:hAnsi="Times New Roman" w:cs="Times New Roman"/>
+          <w:color w:val="000000" w:themeColor="text1"/>
+          <w:sz w:val="24"/>
+          <w:szCs w:val="24"/>
+        </w:rPr>
+        <w:t xml:space="preserve">, the </w:t>
+      </w:r>
+      <w:r>
+        <w:rPr>
+          <w:rFonts w:ascii="Times New Roman" w:hAnsi="Times New Roman" w:cs="Times New Roman"/>
+          <w:color w:val="000000" w:themeColor="text1"/>
+          <w:sz w:val="24"/>
+          <w:szCs w:val="24"/>
+        </w:rPr>
+        <w:t>following suburbs: Balgowlah, North Sydney &amp; Bondi Beach</w:t>
+      </w:r>
+      <w:r>
+        <w:rPr>
+          <w:rFonts w:ascii="Times New Roman" w:hAnsi="Times New Roman" w:cs="Times New Roman"/>
+          <w:color w:val="000000" w:themeColor="text1"/>
+          <w:sz w:val="24"/>
+          <w:szCs w:val="24"/>
+        </w:rPr>
+        <w:t xml:space="preserve"> and the desired keyword: 2 bedrooms. The following image below will</w:t>
+      </w:r>
+      <w:r>
+        <w:rPr>
+          <w:rFonts w:ascii="Times New Roman" w:hAnsi="Times New Roman" w:cs="Times New Roman"/>
+          <w:color w:val="000000" w:themeColor="text1"/>
+          <w:sz w:val="24"/>
+          <w:szCs w:val="24"/>
+        </w:rPr>
+        <w:t xml:space="preserve"> then</w:t>
+      </w:r>
+      <w:r>
+        <w:rPr>
+          <w:rFonts w:ascii="Times New Roman" w:hAnsi="Times New Roman" w:cs="Times New Roman"/>
+          <w:color w:val="000000" w:themeColor="text1"/>
+          <w:sz w:val="24"/>
+          <w:szCs w:val="24"/>
+        </w:rPr>
+        <w:t xml:space="preserve"> display all records of properties that match the search.</w:t>
       </w:r>
     </w:p>
     <w:p>
@@ -1620,10 +1814,23 @@
     </w:p>
     <w:p>
       <w:pPr>
+        <w:spacing w:line="240" w:lineRule="auto"/>
         <w:ind w:left="0"/>
-      </w:pPr>
-      <w:r>
-        <w:t>(Notice the changes before and after adding the keyword, the number or properties being given is now less than before)</w:t>
+        <w:jc w:val="both"/>
+        <w:rPr>
+          <w:rFonts w:ascii="Times New Roman" w:hAnsi="Times New Roman" w:cs="Times New Roman"/>
+          <w:sz w:val="24"/>
+          <w:szCs w:val="24"/>
+        </w:rPr>
+      </w:pPr>
+      <w:r>
+        <w:rPr>
+          <w:rFonts w:ascii="Times New Roman" w:hAnsi="Times New Roman" w:cs="Times New Roman"/>
+          <w:color w:val="000000" w:themeColor="text1"/>
+          <w:sz w:val="24"/>
+          <w:szCs w:val="24"/>
+        </w:rPr>
+        <w:t>While the image above shows all the available properties with 2 bedrooms, if the client were to enter another keyword with it such as air-conditioning, the following results will be displayed in the image below.</w:t>
       </w:r>
     </w:p>
     <w:p>
@@ -1673,10 +1880,62 @@
     </w:p>
     <w:p>
       <w:pPr>
+        <w:spacing w:line="240" w:lineRule="auto"/>
         <w:ind w:left="0"/>
-      </w:pPr>
-      <w:r>
-        <w:t>(Air-conditioning keyword)</w:t>
+        <w:jc w:val="both"/>
+        <w:rPr>
+          <w:rFonts w:ascii="Times New Roman" w:hAnsi="Times New Roman" w:cs="Times New Roman"/>
+          <w:sz w:val="24"/>
+          <w:szCs w:val="24"/>
+        </w:rPr>
+      </w:pPr>
+      <w:r>
+        <w:rPr>
+          <w:rFonts w:ascii="Times New Roman" w:hAnsi="Times New Roman" w:cs="Times New Roman"/>
+          <w:sz w:val="24"/>
+          <w:szCs w:val="24"/>
+        </w:rPr>
+        <w:t xml:space="preserve">It can be observed from the image above that the number of available properties significantly drop after adding more keywords allowing the client to find properties </w:t>
+      </w:r>
+      <w:r>
+        <w:rPr>
+          <w:rFonts w:ascii="Times New Roman" w:hAnsi="Times New Roman" w:cs="Times New Roman"/>
+          <w:sz w:val="24"/>
+          <w:szCs w:val="24"/>
+        </w:rPr>
+        <w:t xml:space="preserve">that are </w:t>
+      </w:r>
+      <w:r>
+        <w:rPr>
+          <w:rFonts w:ascii="Times New Roman" w:hAnsi="Times New Roman" w:cs="Times New Roman"/>
+          <w:sz w:val="24"/>
+          <w:szCs w:val="24"/>
+        </w:rPr>
+        <w:t xml:space="preserve">more suited to their taste. </w:t>
+      </w:r>
+      <w:r>
+        <w:rPr>
+          <w:rFonts w:ascii="Times New Roman" w:hAnsi="Times New Roman" w:cs="Times New Roman"/>
+          <w:sz w:val="24"/>
+          <w:szCs w:val="24"/>
+        </w:rPr>
+        <w:t xml:space="preserve">This is a very efficient task as it gives clients an opportunity to find properties that can accommodate to their needs such as pools, or more bedrooms for bigger families </w:t>
+      </w:r>
+      <w:r>
+        <w:rPr>
+          <w:rFonts w:ascii="Times New Roman" w:hAnsi="Times New Roman" w:cs="Times New Roman"/>
+          <w:sz w:val="24"/>
+          <w:szCs w:val="24"/>
+        </w:rPr>
+        <w:t xml:space="preserve">thus catering to the large </w:t>
+      </w:r>
+      <w:r>
+        <w:rPr>
+          <w:rFonts w:ascii="Times New Roman" w:hAnsi="Times New Roman" w:cs="Times New Roman"/>
+          <w:sz w:val="24"/>
+          <w:szCs w:val="24"/>
+        </w:rPr>
+        <w:t>target market of Airbnb.</w:t>
       </w:r>
     </w:p>
     <w:p>
@@ -1698,7 +1957,21 @@
           <w:b/>
         </w:rPr>
         <w:lastRenderedPageBreak/>
-        <w:t>Analysis 4 &lt;Add context to this title&gt;</w:t>
+        <w:t>Analysis 4</w:t>
+      </w:r>
+      <w:r>
+        <w:rPr>
+          <w:rStyle w:val="Heading1Char"/>
+          <w:b/>
+        </w:rPr>
+        <w:t xml:space="preserve"> – Comments Search</w:t>
+      </w:r>
+      <w:r>
+        <w:rPr>
+          <w:rStyle w:val="Heading1Char"/>
+          <w:b/>
+        </w:rPr>
+        <w:t xml:space="preserve"> &lt;Add context to this title&gt;</w:t>
       </w:r>
     </w:p>
     <w:p>
@@ -1812,7 +2085,21 @@
           <w:rStyle w:val="Heading1Char"/>
           <w:b/>
         </w:rPr>
-        <w:t>Analysis 5 &lt;Add context to this title&gt;</w:t>
+        <w:t>Analysis 5</w:t>
+      </w:r>
+      <w:r>
+        <w:rPr>
+          <w:rStyle w:val="Heading1Char"/>
+          <w:b/>
+        </w:rPr>
+        <w:t xml:space="preserve"> – Review System</w:t>
+      </w:r>
+      <w:r>
+        <w:rPr>
+          <w:rStyle w:val="Heading1Char"/>
+          <w:b/>
+        </w:rPr>
+        <w:t xml:space="preserve"> &lt;Add context to this title&gt;</w:t>
       </w:r>
     </w:p>
     <w:p>
@@ -3646,6 +3933,7 @@
   </w:compat>
   <w:rsids>
     <w:rsidRoot w:val="00854693"/>
+    <w:rsid w:val="00144ABF"/>
     <w:rsid w:val="0015183A"/>
     <w:rsid w:val="00376F71"/>
     <w:rsid w:val="0060404B"/>

</xml_diff>

<commit_message>
Added Analysis 4 Description
</commit_message>
<xml_diff>
--- a/Executive Summary.docx
+++ b/Executive Summary.docx
@@ -175,13 +175,8 @@
     </w:sdt>
     <w:p>
       <w:r>
-        <w:t xml:space="preserve">A </w:t>
-      </w:r>
-      <w:proofErr w:type="gramStart"/>
-      <w:r>
-        <w:t>100 to 150 word</w:t>
-      </w:r>
-      <w:proofErr w:type="gramEnd"/>
+        <w:t>A 100 to 150 word</w:t>
+      </w:r>
       <w:r>
         <w:t xml:space="preserve"> executive</w:t>
       </w:r>
@@ -365,7 +360,25 @@
           <w:sz w:val="24"/>
           <w:szCs w:val="24"/>
         </w:rPr>
-        <w:t xml:space="preserve"> accommodation, many of Airbnb’s clients are in need of finding the perfect accommodation within their budget and ideal location. </w:t>
+        <w:t xml:space="preserve"> accommodation, many of Airbnb’s </w:t>
+      </w:r>
+      <w:r>
+        <w:rPr>
+          <w:rFonts w:ascii="Times New Roman" w:hAnsi="Times New Roman" w:cs="Times New Roman"/>
+          <w:color w:val="000000" w:themeColor="text1"/>
+          <w:sz w:val="24"/>
+          <w:szCs w:val="24"/>
+        </w:rPr>
+        <w:t>users</w:t>
+      </w:r>
+      <w:r>
+        <w:rPr>
+          <w:rFonts w:ascii="Times New Roman" w:hAnsi="Times New Roman" w:cs="Times New Roman"/>
+          <w:color w:val="000000" w:themeColor="text1"/>
+          <w:sz w:val="24"/>
+          <w:szCs w:val="24"/>
+        </w:rPr>
+        <w:t xml:space="preserve"> are in need of finding the perfect accommodation within their budget and ideal location. </w:t>
       </w:r>
       <w:r>
         <w:rPr>
@@ -392,7 +405,16 @@
           <w:sz w:val="24"/>
           <w:szCs w:val="24"/>
         </w:rPr>
-        <w:t xml:space="preserve">clients and Airbnb with concerns regarding </w:t>
+        <w:t>users</w:t>
+      </w:r>
+      <w:r>
+        <w:rPr>
+          <w:rFonts w:ascii="Times New Roman" w:hAnsi="Times New Roman" w:cs="Times New Roman"/>
+          <w:color w:val="000000" w:themeColor="text1"/>
+          <w:sz w:val="24"/>
+          <w:szCs w:val="24"/>
+        </w:rPr>
+        <w:t xml:space="preserve"> and Airbnb with concerns regarding </w:t>
       </w:r>
       <w:r>
         <w:rPr>
@@ -599,21 +621,7 @@
         <w:rPr>
           <w:color w:val="FF0000"/>
         </w:rPr>
-        <w:t xml:space="preserve">Based on the requirements of your dataset, put the results of your analysis of a </w:t>
-      </w:r>
-      <w:proofErr w:type="gramStart"/>
-      <w:r>
-        <w:rPr>
-          <w:color w:val="FF0000"/>
-        </w:rPr>
-        <w:t>12 month</w:t>
-      </w:r>
-      <w:proofErr w:type="gramEnd"/>
-      <w:r>
-        <w:rPr>
-          <w:color w:val="FF0000"/>
-        </w:rPr>
-        <w:t xml:space="preserve"> date period for each of the required functionalities in these sections. Change the title names to reflect your dataset and the analysis being performed.</w:t>
+        <w:t>Based on the requirements of your dataset, put the results of your analysis of a 12 month date period for each of the required functionalities in these sections. Change the title names to reflect your dataset and the analysis being performed.</w:t>
       </w:r>
       <w:r>
         <w:rPr>
@@ -1147,7 +1155,25 @@
           <w:sz w:val="24"/>
           <w:szCs w:val="24"/>
         </w:rPr>
-        <w:t xml:space="preserve">as it allows the clients to be </w:t>
+        <w:t xml:space="preserve">as it allows the </w:t>
+      </w:r>
+      <w:r>
+        <w:rPr>
+          <w:rFonts w:ascii="Times New Roman" w:hAnsi="Times New Roman" w:cs="Times New Roman"/>
+          <w:color w:val="000000" w:themeColor="text1"/>
+          <w:sz w:val="24"/>
+          <w:szCs w:val="24"/>
+        </w:rPr>
+        <w:t>users</w:t>
+      </w:r>
+      <w:r>
+        <w:rPr>
+          <w:rFonts w:ascii="Times New Roman" w:hAnsi="Times New Roman" w:cs="Times New Roman"/>
+          <w:color w:val="000000" w:themeColor="text1"/>
+          <w:sz w:val="24"/>
+          <w:szCs w:val="24"/>
+        </w:rPr>
+        <w:t xml:space="preserve"> to be </w:t>
       </w:r>
       <w:r>
         <w:rPr>
@@ -1359,7 +1385,25 @@
           <w:sz w:val="24"/>
           <w:szCs w:val="24"/>
         </w:rPr>
-        <w:t xml:space="preserve"> plays a big role in a client’s decision of staying in an Airbnb as they can filter out areas that are out of their budget or find areas that are within their budget.</w:t>
+        <w:t xml:space="preserve"> plays a big role in a </w:t>
+      </w:r>
+      <w:r>
+        <w:rPr>
+          <w:rFonts w:ascii="Times New Roman" w:hAnsi="Times New Roman" w:cs="Times New Roman"/>
+          <w:color w:val="000000" w:themeColor="text1"/>
+          <w:sz w:val="24"/>
+          <w:szCs w:val="24"/>
+        </w:rPr>
+        <w:t>users’</w:t>
+      </w:r>
+      <w:r>
+        <w:rPr>
+          <w:rFonts w:ascii="Times New Roman" w:hAnsi="Times New Roman" w:cs="Times New Roman"/>
+          <w:color w:val="000000" w:themeColor="text1"/>
+          <w:sz w:val="24"/>
+          <w:szCs w:val="24"/>
+        </w:rPr>
+        <w:t xml:space="preserve"> decision of staying in an Airbnb as they can filter out areas that are out of their budget or find areas that are within their budget.</w:t>
       </w:r>
     </w:p>
     <w:p>
@@ -1709,43 +1753,32 @@
           <w:sz w:val="24"/>
           <w:szCs w:val="24"/>
         </w:rPr>
-        <w:t xml:space="preserve">The following image above shows the scenario of a client entering the user selected period: </w:t>
-      </w:r>
-      <w:r>
-        <w:rPr>
-          <w:rFonts w:ascii="Times New Roman" w:hAnsi="Times New Roman" w:cs="Times New Roman"/>
-          <w:color w:val="000000" w:themeColor="text1"/>
-          <w:sz w:val="24"/>
-          <w:szCs w:val="24"/>
-        </w:rPr>
-        <w:t>1/12/2019 – 6/12/2019</w:t>
-      </w:r>
-      <w:r>
-        <w:rPr>
-          <w:rFonts w:ascii="Times New Roman" w:hAnsi="Times New Roman" w:cs="Times New Roman"/>
-          <w:color w:val="000000" w:themeColor="text1"/>
-          <w:sz w:val="24"/>
-          <w:szCs w:val="24"/>
-        </w:rPr>
-        <w:t xml:space="preserve">, the </w:t>
-      </w:r>
-      <w:r>
-        <w:rPr>
-          <w:rFonts w:ascii="Times New Roman" w:hAnsi="Times New Roman" w:cs="Times New Roman"/>
-          <w:color w:val="000000" w:themeColor="text1"/>
-          <w:sz w:val="24"/>
-          <w:szCs w:val="24"/>
-        </w:rPr>
-        <w:t>following suburbs: Balgowlah, North Sydney &amp; Bondi Beach</w:t>
-      </w:r>
-      <w:r>
-        <w:rPr>
-          <w:rFonts w:ascii="Times New Roman" w:hAnsi="Times New Roman" w:cs="Times New Roman"/>
-          <w:color w:val="000000" w:themeColor="text1"/>
-          <w:sz w:val="24"/>
-          <w:szCs w:val="24"/>
-        </w:rPr>
-        <w:t xml:space="preserve"> and the desired keyword: 2 bedrooms. The following image below will</w:t>
+        <w:t xml:space="preserve">The following image above shows the scenario of a </w:t>
+      </w:r>
+      <w:r>
+        <w:rPr>
+          <w:rFonts w:ascii="Times New Roman" w:hAnsi="Times New Roman" w:cs="Times New Roman"/>
+          <w:sz w:val="24"/>
+          <w:szCs w:val="24"/>
+        </w:rPr>
+        <w:t>user</w:t>
+      </w:r>
+      <w:r>
+        <w:rPr>
+          <w:rFonts w:ascii="Times New Roman" w:hAnsi="Times New Roman" w:cs="Times New Roman"/>
+          <w:sz w:val="24"/>
+          <w:szCs w:val="24"/>
+        </w:rPr>
+        <w:t xml:space="preserve"> entering the selected period: </w:t>
+      </w:r>
+      <w:r>
+        <w:rPr>
+          <w:rFonts w:ascii="Times New Roman" w:hAnsi="Times New Roman" w:cs="Times New Roman"/>
+          <w:color w:val="000000" w:themeColor="text1"/>
+          <w:sz w:val="24"/>
+          <w:szCs w:val="24"/>
+        </w:rPr>
+        <w:t>1/12/2019 – 6/12/2019, the following suburbs: Balgowlah, North Sydney &amp; Bondi Beach and the desired keyword: 2 bedrooms. The following image below will</w:t>
       </w:r>
       <w:r>
         <w:rPr>
@@ -1830,7 +1863,25 @@
           <w:sz w:val="24"/>
           <w:szCs w:val="24"/>
         </w:rPr>
-        <w:t>While the image above shows all the available properties with 2 bedrooms, if the client were to enter another keyword with it such as air-conditioning, the following results will be displayed in the image below.</w:t>
+        <w:t xml:space="preserve">While the image above shows all the available properties with 2 bedrooms, if the </w:t>
+      </w:r>
+      <w:r>
+        <w:rPr>
+          <w:rFonts w:ascii="Times New Roman" w:hAnsi="Times New Roman" w:cs="Times New Roman"/>
+          <w:color w:val="000000" w:themeColor="text1"/>
+          <w:sz w:val="24"/>
+          <w:szCs w:val="24"/>
+        </w:rPr>
+        <w:t>user</w:t>
+      </w:r>
+      <w:r>
+        <w:rPr>
+          <w:rFonts w:ascii="Times New Roman" w:hAnsi="Times New Roman" w:cs="Times New Roman"/>
+          <w:color w:val="000000" w:themeColor="text1"/>
+          <w:sz w:val="24"/>
+          <w:szCs w:val="24"/>
+        </w:rPr>
+        <w:t xml:space="preserve"> were to enter another keyword with it such as air-conditioning, the following results will be displayed in the image below.</w:t>
       </w:r>
     </w:p>
     <w:p>
@@ -1895,7 +1946,23 @@
           <w:sz w:val="24"/>
           <w:szCs w:val="24"/>
         </w:rPr>
-        <w:t xml:space="preserve">It can be observed from the image above that the number of available properties significantly drop after adding more keywords allowing the client to find properties </w:t>
+        <w:t xml:space="preserve">It can be observed from the image above that the number of available properties significantly drop after adding more keywords allowing the </w:t>
+      </w:r>
+      <w:r>
+        <w:rPr>
+          <w:rFonts w:ascii="Times New Roman" w:hAnsi="Times New Roman" w:cs="Times New Roman"/>
+          <w:sz w:val="24"/>
+          <w:szCs w:val="24"/>
+        </w:rPr>
+        <w:t>user</w:t>
+      </w:r>
+      <w:r>
+        <w:rPr>
+          <w:rFonts w:ascii="Times New Roman" w:hAnsi="Times New Roman" w:cs="Times New Roman"/>
+          <w:sz w:val="24"/>
+          <w:szCs w:val="24"/>
+        </w:rPr>
+        <w:t xml:space="preserve"> to find properties </w:t>
       </w:r>
       <w:r>
         <w:rPr>
@@ -1919,7 +1986,23 @@
           <w:sz w:val="24"/>
           <w:szCs w:val="24"/>
         </w:rPr>
-        <w:t xml:space="preserve">This is a very efficient task as it gives clients an opportunity to find properties that can accommodate to their needs such as pools, or more bedrooms for bigger families </w:t>
+        <w:t xml:space="preserve">This is a very efficient task as it gives </w:t>
+      </w:r>
+      <w:r>
+        <w:rPr>
+          <w:rFonts w:ascii="Times New Roman" w:hAnsi="Times New Roman" w:cs="Times New Roman"/>
+          <w:sz w:val="24"/>
+          <w:szCs w:val="24"/>
+        </w:rPr>
+        <w:t>users</w:t>
+      </w:r>
+      <w:r>
+        <w:rPr>
+          <w:rFonts w:ascii="Times New Roman" w:hAnsi="Times New Roman" w:cs="Times New Roman"/>
+          <w:sz w:val="24"/>
+          <w:szCs w:val="24"/>
+        </w:rPr>
+        <w:t xml:space="preserve"> an opportunity to find properties that can accommodate to their needs such as pools, or more bedrooms for bigger families </w:t>
       </w:r>
       <w:r>
         <w:rPr>
@@ -1971,11 +2054,72 @@
           <w:rStyle w:val="Heading1Char"/>
           <w:b/>
         </w:rPr>
-        <w:t xml:space="preserve"> &lt;Add context to this title&gt;</w:t>
+        <w:t xml:space="preserve"> &lt;</w:t>
+      </w:r>
+      <w:r>
+        <w:rPr>
+          <w:rStyle w:val="Heading1Char"/>
+          <w:b/>
+        </w:rPr>
+        <w:t>Return all comments for a specified property</w:t>
+      </w:r>
+      <w:r>
+        <w:rPr>
+          <w:rStyle w:val="Heading1Char"/>
+          <w:b/>
+        </w:rPr>
+        <w:t>&gt;</w:t>
       </w:r>
     </w:p>
     <w:p>
       <w:pPr>
+        <w:spacing w:line="240" w:lineRule="auto"/>
+        <w:ind w:left="0"/>
+        <w:jc w:val="both"/>
+      </w:pPr>
+      <w:r>
+        <w:t>The fourth analysis relates to the fourth task which is to return all comments relating to the cleanliness of a</w:t>
+      </w:r>
+      <w:r>
+        <w:t xml:space="preserve"> specified</w:t>
+      </w:r>
+      <w:r>
+        <w:t xml:space="preserve"> property</w:t>
+      </w:r>
+      <w:r>
+        <w:t>. As seen in the photos below</w:t>
+      </w:r>
+      <w:r>
+        <w:t xml:space="preserve">, the </w:t>
+      </w:r>
+      <w:r>
+        <w:t xml:space="preserve">user is able to input the property ID of the Airbnb </w:t>
+      </w:r>
+      <w:r>
+        <w:t xml:space="preserve">that </w:t>
+      </w:r>
+      <w:r>
+        <w:t xml:space="preserve">they wish to check for cleanliness. By inputting the ID, they are able to get all the comments that talk about the property’s cleanliness. This is useful for the users, as they are able to see which properties are clean and up to health standards as many customers could have dust allergies </w:t>
+      </w:r>
+      <w:r>
+        <w:t xml:space="preserve">and </w:t>
+      </w:r>
+      <w:r>
+        <w:t>require clean places</w:t>
+      </w:r>
+      <w:r>
+        <w:t xml:space="preserve"> to stay in.</w:t>
+      </w:r>
+    </w:p>
+    <w:p>
+      <w:pPr>
+        <w:spacing w:line="240" w:lineRule="auto"/>
+        <w:ind w:left="0"/>
+      </w:pPr>
+    </w:p>
+    <w:p>
+      <w:pPr>
+        <w:spacing w:line="240" w:lineRule="auto"/>
         <w:ind w:left="0"/>
       </w:pPr>
       <w:r>
@@ -2029,7 +2173,16 @@
     </w:p>
     <w:p>
       <w:pPr>
+        <w:spacing w:line="240" w:lineRule="auto"/>
         <w:ind w:left="0"/>
+        <w:rPr>
+          <w:rStyle w:val="Heading1Char"/>
+          <w:rFonts w:asciiTheme="minorHAnsi" w:eastAsiaTheme="minorEastAsia" w:hAnsiTheme="minorHAnsi" w:cstheme="minorBidi"/>
+          <w:b w:val="0"/>
+          <w:color w:val="auto"/>
+          <w:sz w:val="22"/>
+          <w:szCs w:val="22"/>
+        </w:rPr>
       </w:pPr>
       <w:r>
         <w:rPr>
@@ -2074,6 +2227,11 @@
     </w:p>
     <w:p>
       <w:pPr>
+        <w:ind w:left="0"/>
+      </w:pPr>
+    </w:p>
+    <w:p>
+      <w:pPr>
         <w:pStyle w:val="Heading1"/>
         <w:rPr>
           <w:rStyle w:val="Heading1Char"/>
@@ -2085,6 +2243,7 @@
           <w:rStyle w:val="Heading1Char"/>
           <w:b/>
         </w:rPr>
+        <w:lastRenderedPageBreak/>
         <w:t>Analysis 5</w:t>
       </w:r>
       <w:r>
@@ -3935,6 +4094,7 @@
     <w:rsidRoot w:val="00854693"/>
     <w:rsid w:val="00144ABF"/>
     <w:rsid w:val="0015183A"/>
+    <w:rsid w:val="00312CD0"/>
     <w:rsid w:val="00376F71"/>
     <w:rsid w:val="0060404B"/>
     <w:rsid w:val="00854693"/>

</xml_diff>

<commit_message>
Added Analysis 5 Description
</commit_message>
<xml_diff>
--- a/Executive Summary.docx
+++ b/Executive Summary.docx
@@ -175,8 +175,13 @@
     </w:sdt>
     <w:p>
       <w:r>
-        <w:t>A 100 to 150 word</w:t>
-      </w:r>
+        <w:t xml:space="preserve">A </w:t>
+      </w:r>
+      <w:proofErr w:type="gramStart"/>
+      <w:r>
+        <w:t>100 to 150 word</w:t>
+      </w:r>
+      <w:proofErr w:type="gramEnd"/>
       <w:r>
         <w:t xml:space="preserve"> executive</w:t>
       </w:r>
@@ -621,7 +626,21 @@
         <w:rPr>
           <w:color w:val="FF0000"/>
         </w:rPr>
-        <w:t>Based on the requirements of your dataset, put the results of your analysis of a 12 month date period for each of the required functionalities in these sections. Change the title names to reflect your dataset and the analysis being performed.</w:t>
+        <w:t xml:space="preserve">Based on the requirements of your dataset, put the results of your analysis of a </w:t>
+      </w:r>
+      <w:proofErr w:type="gramStart"/>
+      <w:r>
+        <w:rPr>
+          <w:color w:val="FF0000"/>
+        </w:rPr>
+        <w:t>12 month</w:t>
+      </w:r>
+      <w:proofErr w:type="gramEnd"/>
+      <w:r>
+        <w:rPr>
+          <w:color w:val="FF0000"/>
+        </w:rPr>
+        <w:t xml:space="preserve"> date period for each of the required functionalities in these sections. Change the title names to reflect your dataset and the analysis being performed.</w:t>
       </w:r>
       <w:r>
         <w:rPr>
@@ -2076,38 +2095,98 @@
         <w:spacing w:line="240" w:lineRule="auto"/>
         <w:ind w:left="0"/>
         <w:jc w:val="both"/>
-      </w:pPr>
-      <w:r>
+        <w:rPr>
+          <w:rFonts w:ascii="Times New Roman" w:hAnsi="Times New Roman" w:cs="Times New Roman"/>
+          <w:sz w:val="24"/>
+          <w:szCs w:val="24"/>
+        </w:rPr>
+      </w:pPr>
+      <w:r>
+        <w:rPr>
+          <w:rFonts w:ascii="Times New Roman" w:hAnsi="Times New Roman" w:cs="Times New Roman"/>
+          <w:sz w:val="24"/>
+          <w:szCs w:val="24"/>
+        </w:rPr>
         <w:t>The fourth analysis relates to the fourth task which is to return all comments relating to the cleanliness of a</w:t>
       </w:r>
       <w:r>
+        <w:rPr>
+          <w:rFonts w:ascii="Times New Roman" w:hAnsi="Times New Roman" w:cs="Times New Roman"/>
+          <w:sz w:val="24"/>
+          <w:szCs w:val="24"/>
+        </w:rPr>
         <w:t xml:space="preserve"> specified</w:t>
       </w:r>
       <w:r>
+        <w:rPr>
+          <w:rFonts w:ascii="Times New Roman" w:hAnsi="Times New Roman" w:cs="Times New Roman"/>
+          <w:sz w:val="24"/>
+          <w:szCs w:val="24"/>
+        </w:rPr>
         <w:t xml:space="preserve"> property</w:t>
       </w:r>
       <w:r>
+        <w:rPr>
+          <w:rFonts w:ascii="Times New Roman" w:hAnsi="Times New Roman" w:cs="Times New Roman"/>
+          <w:sz w:val="24"/>
+          <w:szCs w:val="24"/>
+        </w:rPr>
         <w:t>. As seen in the photos below</w:t>
       </w:r>
       <w:r>
+        <w:rPr>
+          <w:rFonts w:ascii="Times New Roman" w:hAnsi="Times New Roman" w:cs="Times New Roman"/>
+          <w:sz w:val="24"/>
+          <w:szCs w:val="24"/>
+        </w:rPr>
         <w:t xml:space="preserve">, the </w:t>
       </w:r>
       <w:r>
+        <w:rPr>
+          <w:rFonts w:ascii="Times New Roman" w:hAnsi="Times New Roman" w:cs="Times New Roman"/>
+          <w:sz w:val="24"/>
+          <w:szCs w:val="24"/>
+        </w:rPr>
         <w:t xml:space="preserve">user is able to input the property ID of the Airbnb </w:t>
       </w:r>
       <w:r>
+        <w:rPr>
+          <w:rFonts w:ascii="Times New Roman" w:hAnsi="Times New Roman" w:cs="Times New Roman"/>
+          <w:sz w:val="24"/>
+          <w:szCs w:val="24"/>
+        </w:rPr>
         <w:t xml:space="preserve">that </w:t>
       </w:r>
       <w:r>
+        <w:rPr>
+          <w:rFonts w:ascii="Times New Roman" w:hAnsi="Times New Roman" w:cs="Times New Roman"/>
+          <w:sz w:val="24"/>
+          <w:szCs w:val="24"/>
+        </w:rPr>
         <w:t xml:space="preserve">they wish to check for cleanliness. By inputting the ID, they are able to get all the comments that talk about the property’s cleanliness. This is useful for the users, as they are able to see which properties are clean and up to health standards as many customers could have dust allergies </w:t>
       </w:r>
       <w:r>
+        <w:rPr>
+          <w:rFonts w:ascii="Times New Roman" w:hAnsi="Times New Roman" w:cs="Times New Roman"/>
+          <w:sz w:val="24"/>
+          <w:szCs w:val="24"/>
+        </w:rPr>
         <w:t xml:space="preserve">and </w:t>
       </w:r>
       <w:r>
+        <w:rPr>
+          <w:rFonts w:ascii="Times New Roman" w:hAnsi="Times New Roman" w:cs="Times New Roman"/>
+          <w:sz w:val="24"/>
+          <w:szCs w:val="24"/>
+        </w:rPr>
         <w:t>require clean places</w:t>
       </w:r>
       <w:r>
+        <w:rPr>
+          <w:rFonts w:ascii="Times New Roman" w:hAnsi="Times New Roman" w:cs="Times New Roman"/>
+          <w:sz w:val="24"/>
+          <w:szCs w:val="24"/>
+        </w:rPr>
         <w:t xml:space="preserve"> to stay in.</w:t>
       </w:r>
     </w:p>
@@ -2121,8 +2200,18 @@
       <w:pPr>
         <w:spacing w:line="240" w:lineRule="auto"/>
         <w:ind w:left="0"/>
-      </w:pPr>
-      <w:r>
+        <w:rPr>
+          <w:rFonts w:ascii="Times New Roman" w:hAnsi="Times New Roman" w:cs="Times New Roman"/>
+          <w:sz w:val="24"/>
+          <w:szCs w:val="24"/>
+        </w:rPr>
+      </w:pPr>
+      <w:r>
+        <w:rPr>
+          <w:rFonts w:ascii="Times New Roman" w:hAnsi="Times New Roman" w:cs="Times New Roman"/>
+          <w:sz w:val="24"/>
+          <w:szCs w:val="24"/>
+        </w:rPr>
         <w:t>Cleanliness Comments:</w:t>
       </w:r>
     </w:p>
@@ -2258,16 +2347,261 @@
           <w:rStyle w:val="Heading1Char"/>
           <w:b/>
         </w:rPr>
-        <w:t xml:space="preserve"> &lt;Add context to this title&gt;</w:t>
+        <w:t xml:space="preserve"> &lt;</w:t>
+      </w:r>
+      <w:r>
+        <w:rPr>
+          <w:rStyle w:val="Heading1Char"/>
+          <w:b/>
+        </w:rPr>
+        <w:t>Return the review score of a specified property</w:t>
+      </w:r>
+      <w:r>
+        <w:rPr>
+          <w:rStyle w:val="Heading1Char"/>
+          <w:b/>
+        </w:rPr>
+        <w:t>&gt;</w:t>
       </w:r>
     </w:p>
     <w:p>
       <w:pPr>
+        <w:spacing w:line="240" w:lineRule="auto"/>
         <w:ind w:left="0"/>
-      </w:pPr>
-      <w:r>
-        <w:t>Review score</w:t>
-      </w:r>
+        <w:jc w:val="both"/>
+        <w:rPr>
+          <w:rFonts w:ascii="Times New Roman" w:hAnsi="Times New Roman" w:cs="Times New Roman"/>
+          <w:sz w:val="24"/>
+          <w:szCs w:val="24"/>
+        </w:rPr>
+      </w:pPr>
+      <w:r>
+        <w:rPr>
+          <w:rFonts w:ascii="Times New Roman" w:hAnsi="Times New Roman" w:cs="Times New Roman"/>
+          <w:sz w:val="24"/>
+          <w:szCs w:val="24"/>
+        </w:rPr>
+        <w:t>The fifth analysis relates to the fifth task of the visualisation tool</w:t>
+      </w:r>
+      <w:r>
+        <w:rPr>
+          <w:rFonts w:ascii="Times New Roman" w:hAnsi="Times New Roman" w:cs="Times New Roman"/>
+          <w:sz w:val="24"/>
+          <w:szCs w:val="24"/>
+        </w:rPr>
+        <w:t xml:space="preserve"> which is the review system and returns the average review score of a specified property along with some variations such as the property’s communication, location and value. </w:t>
+      </w:r>
+      <w:r>
+        <w:rPr>
+          <w:rFonts w:ascii="Times New Roman" w:hAnsi="Times New Roman" w:cs="Times New Roman"/>
+          <w:sz w:val="24"/>
+          <w:szCs w:val="24"/>
+        </w:rPr>
+        <w:t>As shown in the image below, a</w:t>
+      </w:r>
+      <w:r>
+        <w:rPr>
+          <w:rFonts w:ascii="Times New Roman" w:hAnsi="Times New Roman" w:cs="Times New Roman"/>
+          <w:sz w:val="24"/>
+          <w:szCs w:val="24"/>
+        </w:rPr>
+        <w:t xml:space="preserve"> </w:t>
+      </w:r>
+      <w:r>
+        <w:rPr>
+          <w:rFonts w:ascii="Times New Roman" w:hAnsi="Times New Roman" w:cs="Times New Roman"/>
+          <w:sz w:val="24"/>
+          <w:szCs w:val="24"/>
+        </w:rPr>
+        <w:t>property is rated out of 5 stars in each category left by previous customers who stayed at that property</w:t>
+      </w:r>
+      <w:r>
+        <w:rPr>
+          <w:rFonts w:ascii="Times New Roman" w:hAnsi="Times New Roman" w:cs="Times New Roman"/>
+          <w:sz w:val="24"/>
+          <w:szCs w:val="24"/>
+        </w:rPr>
+        <w:t xml:space="preserve"> and then displays the property’s average score</w:t>
+      </w:r>
+      <w:r>
+        <w:rPr>
+          <w:rFonts w:ascii="Times New Roman" w:hAnsi="Times New Roman" w:cs="Times New Roman"/>
+          <w:sz w:val="24"/>
+          <w:szCs w:val="24"/>
+        </w:rPr>
+        <w:t xml:space="preserve">. The review system is an essential part of the visualisation tool as it allows customers </w:t>
+      </w:r>
+      <w:r>
+        <w:rPr>
+          <w:rFonts w:ascii="Times New Roman" w:hAnsi="Times New Roman" w:cs="Times New Roman"/>
+          <w:sz w:val="24"/>
+          <w:szCs w:val="24"/>
+        </w:rPr>
+        <w:t xml:space="preserve">to get a quick and visual idea of </w:t>
+      </w:r>
+      <w:r>
+        <w:rPr>
+          <w:rFonts w:ascii="Times New Roman" w:hAnsi="Times New Roman" w:cs="Times New Roman"/>
+          <w:sz w:val="24"/>
+          <w:szCs w:val="24"/>
+        </w:rPr>
+        <w:t xml:space="preserve">how </w:t>
+      </w:r>
+      <w:r>
+        <w:rPr>
+          <w:rFonts w:ascii="Times New Roman" w:hAnsi="Times New Roman" w:cs="Times New Roman"/>
+          <w:sz w:val="24"/>
+          <w:szCs w:val="24"/>
+        </w:rPr>
+        <w:t xml:space="preserve">good a </w:t>
+      </w:r>
+      <w:r>
+        <w:rPr>
+          <w:rFonts w:ascii="Times New Roman" w:hAnsi="Times New Roman" w:cs="Times New Roman"/>
+          <w:sz w:val="24"/>
+          <w:szCs w:val="24"/>
+        </w:rPr>
+        <w:t>specific property</w:t>
+      </w:r>
+      <w:r>
+        <w:rPr>
+          <w:rFonts w:ascii="Times New Roman" w:hAnsi="Times New Roman" w:cs="Times New Roman"/>
+          <w:sz w:val="24"/>
+          <w:szCs w:val="24"/>
+        </w:rPr>
+        <w:t xml:space="preserve"> </w:t>
+      </w:r>
+      <w:r>
+        <w:rPr>
+          <w:rFonts w:ascii="Times New Roman" w:hAnsi="Times New Roman" w:cs="Times New Roman"/>
+          <w:sz w:val="24"/>
+          <w:szCs w:val="24"/>
+        </w:rPr>
+        <w:t>is with</w:t>
+      </w:r>
+      <w:r>
+        <w:rPr>
+          <w:rFonts w:ascii="Times New Roman" w:hAnsi="Times New Roman" w:cs="Times New Roman"/>
+          <w:sz w:val="24"/>
+          <w:szCs w:val="24"/>
+        </w:rPr>
+        <w:t xml:space="preserve"> 1 star meaning </w:t>
+      </w:r>
+      <w:r>
+        <w:rPr>
+          <w:rFonts w:ascii="Times New Roman" w:hAnsi="Times New Roman" w:cs="Times New Roman"/>
+          <w:sz w:val="24"/>
+          <w:szCs w:val="24"/>
+        </w:rPr>
+        <w:t>‘</w:t>
+      </w:r>
+      <w:r>
+        <w:rPr>
+          <w:rFonts w:ascii="Times New Roman" w:hAnsi="Times New Roman" w:cs="Times New Roman"/>
+          <w:sz w:val="24"/>
+          <w:szCs w:val="24"/>
+        </w:rPr>
+        <w:t>bad</w:t>
+      </w:r>
+      <w:r>
+        <w:rPr>
+          <w:rFonts w:ascii="Times New Roman" w:hAnsi="Times New Roman" w:cs="Times New Roman"/>
+          <w:sz w:val="24"/>
+          <w:szCs w:val="24"/>
+        </w:rPr>
+        <w:t xml:space="preserve">’ </w:t>
+      </w:r>
+      <w:r>
+        <w:rPr>
+          <w:rFonts w:ascii="Times New Roman" w:hAnsi="Times New Roman" w:cs="Times New Roman"/>
+          <w:sz w:val="24"/>
+          <w:szCs w:val="24"/>
+        </w:rPr>
+        <w:t xml:space="preserve">and 5 starts being </w:t>
+      </w:r>
+      <w:r>
+        <w:rPr>
+          <w:rFonts w:ascii="Times New Roman" w:hAnsi="Times New Roman" w:cs="Times New Roman"/>
+          <w:sz w:val="24"/>
+          <w:szCs w:val="24"/>
+        </w:rPr>
+        <w:t>‘highly recommended’</w:t>
+      </w:r>
+      <w:r>
+        <w:rPr>
+          <w:rFonts w:ascii="Times New Roman" w:hAnsi="Times New Roman" w:cs="Times New Roman"/>
+          <w:sz w:val="24"/>
+          <w:szCs w:val="24"/>
+        </w:rPr>
+        <w:t xml:space="preserve">. It also </w:t>
+      </w:r>
+      <w:r>
+        <w:rPr>
+          <w:rFonts w:ascii="Times New Roman" w:hAnsi="Times New Roman" w:cs="Times New Roman"/>
+          <w:sz w:val="24"/>
+          <w:szCs w:val="24"/>
+        </w:rPr>
+        <w:t xml:space="preserve">prevents customers from choosing </w:t>
+      </w:r>
+      <w:r>
+        <w:rPr>
+          <w:rFonts w:ascii="Times New Roman" w:hAnsi="Times New Roman" w:cs="Times New Roman"/>
+          <w:sz w:val="24"/>
+          <w:szCs w:val="24"/>
+        </w:rPr>
+        <w:t xml:space="preserve">bad </w:t>
+      </w:r>
+      <w:r>
+        <w:rPr>
+          <w:rFonts w:ascii="Times New Roman" w:hAnsi="Times New Roman" w:cs="Times New Roman"/>
+          <w:sz w:val="24"/>
+          <w:szCs w:val="24"/>
+        </w:rPr>
+        <w:t xml:space="preserve">accommodation </w:t>
+      </w:r>
+      <w:r>
+        <w:rPr>
+          <w:rFonts w:ascii="Times New Roman" w:hAnsi="Times New Roman" w:cs="Times New Roman"/>
+          <w:sz w:val="24"/>
+          <w:szCs w:val="24"/>
+        </w:rPr>
+        <w:t xml:space="preserve">and making sure their planned trip goes smoothly. The client Airbnb is also able to see the lower performing properties </w:t>
+      </w:r>
+      <w:r>
+        <w:rPr>
+          <w:rFonts w:ascii="Times New Roman" w:hAnsi="Times New Roman" w:cs="Times New Roman"/>
+          <w:sz w:val="24"/>
+          <w:szCs w:val="24"/>
+        </w:rPr>
+        <w:t>that display</w:t>
+      </w:r>
+      <w:r>
+        <w:rPr>
+          <w:rFonts w:ascii="Times New Roman" w:hAnsi="Times New Roman" w:cs="Times New Roman"/>
+          <w:sz w:val="24"/>
+          <w:szCs w:val="24"/>
+        </w:rPr>
+        <w:t xml:space="preserve"> low star rating</w:t>
+      </w:r>
+      <w:r>
+        <w:rPr>
+          <w:rFonts w:ascii="Times New Roman" w:hAnsi="Times New Roman" w:cs="Times New Roman"/>
+          <w:sz w:val="24"/>
+          <w:szCs w:val="24"/>
+        </w:rPr>
+        <w:t>.</w:t>
+      </w:r>
+    </w:p>
+    <w:p>
+      <w:pPr>
+        <w:spacing w:line="240" w:lineRule="auto"/>
+        <w:ind w:left="0"/>
+        <w:rPr>
+          <w:rFonts w:ascii="Times New Roman" w:hAnsi="Times New Roman" w:cs="Times New Roman"/>
+          <w:sz w:val="24"/>
+          <w:szCs w:val="24"/>
+        </w:rPr>
+      </w:pPr>
     </w:p>
     <w:p>
       <w:pPr>
@@ -4103,6 +4437,7 @@
     <w:rsid w:val="00A87883"/>
     <w:rsid w:val="00AF5826"/>
     <w:rsid w:val="00CA5039"/>
+    <w:rsid w:val="00DF7425"/>
   </w:rsids>
   <m:mathPr>
     <m:mathFont m:val="Cambria Math"/>

</xml_diff>

<commit_message>
Updating project plan and Gantt chart
</commit_message>
<xml_diff>
--- a/Executive Summary.docx
+++ b/Executive Summary.docx
@@ -225,7 +225,23 @@
           <w:sz w:val="24"/>
           <w:szCs w:val="24"/>
         </w:rPr>
-        <w:t xml:space="preserve">visualisation tool created for the client Airbnb and its users. The visualisation tool included 5 specific tasks that allowed users to find properties based on their needs. The following tasks were property search, property price search, keyword search, comments search and a review system. After performing all 5 tasks, the results concluded that the visualisation tool improved the overall business structure and value creation of the client Airbnb as </w:t>
+        <w:t>visualisation tool created for the client Airbnb</w:t>
+      </w:r>
+      <w:r>
+        <w:rPr>
+          <w:rFonts w:ascii="Times New Roman" w:hAnsi="Times New Roman" w:cs="Times New Roman"/>
+          <w:sz w:val="24"/>
+          <w:szCs w:val="24"/>
+        </w:rPr>
+        <w:t xml:space="preserve"> business in Sydney</w:t>
+      </w:r>
+      <w:r>
+        <w:rPr>
+          <w:rFonts w:ascii="Times New Roman" w:hAnsi="Times New Roman" w:cs="Times New Roman"/>
+          <w:sz w:val="24"/>
+          <w:szCs w:val="24"/>
+        </w:rPr>
+        <w:t xml:space="preserve"> and its users. The visualisation tool included 5 specific tasks that allowed users to find properties based on their needs. The following tasks were property search, property price search, keyword search, comments search and a review system. After performing all 5 tasks, the results concluded that the visualisation tool improved the overall business structure and value creation of the client Airbnb as </w:t>
       </w:r>
       <w:r>
         <w:rPr>
@@ -1040,6 +1056,7 @@
     <w:p>
       <w:pPr>
         <w:ind w:left="0"/>
+        <w:jc w:val="center"/>
         <w:rPr>
           <w:rFonts w:ascii="Times New Roman" w:hAnsi="Times New Roman" w:cs="Times New Roman"/>
           <w:color w:val="000000" w:themeColor="text1"/>
@@ -1096,6 +1113,7 @@
     <w:p>
       <w:pPr>
         <w:ind w:left="0"/>
+        <w:jc w:val="center"/>
         <w:rPr>
           <w:rFonts w:ascii="Times New Roman" w:hAnsi="Times New Roman" w:cs="Times New Roman"/>
           <w:color w:val="000000" w:themeColor="text1"/>
@@ -1167,7 +1185,36 @@
           <w:sz w:val="24"/>
           <w:szCs w:val="24"/>
         </w:rPr>
-        <w:t>Therefore, the user is able to select either one or multiple suburbs depending on their preference</w:t>
+        <w:t>In addition</w:t>
+      </w:r>
+      <w:r>
+        <w:rPr>
+          <w:rFonts w:ascii="Times New Roman" w:hAnsi="Times New Roman" w:cs="Times New Roman"/>
+          <w:color w:val="000000" w:themeColor="text1"/>
+          <w:sz w:val="24"/>
+          <w:szCs w:val="24"/>
+        </w:rPr>
+        <w:t xml:space="preserve">, the user </w:t>
+      </w:r>
+      <w:proofErr w:type="gramStart"/>
+      <w:r>
+        <w:rPr>
+          <w:rFonts w:ascii="Times New Roman" w:hAnsi="Times New Roman" w:cs="Times New Roman"/>
+          <w:color w:val="000000" w:themeColor="text1"/>
+          <w:sz w:val="24"/>
+          <w:szCs w:val="24"/>
+        </w:rPr>
+        <w:t>is able to</w:t>
+      </w:r>
+      <w:proofErr w:type="gramEnd"/>
+      <w:r>
+        <w:rPr>
+          <w:rFonts w:ascii="Times New Roman" w:hAnsi="Times New Roman" w:cs="Times New Roman"/>
+          <w:color w:val="000000" w:themeColor="text1"/>
+          <w:sz w:val="24"/>
+          <w:szCs w:val="24"/>
+        </w:rPr>
+        <w:t xml:space="preserve"> select either one or multiple suburbs depending on their preference</w:t>
       </w:r>
       <w:r>
         <w:rPr>
@@ -1784,6 +1831,7 @@
     <w:p>
       <w:pPr>
         <w:ind w:left="0"/>
+        <w:jc w:val="center"/>
         <w:rPr>
           <w:noProof/>
         </w:rPr>
@@ -1895,6 +1943,7 @@
     <w:p>
       <w:pPr>
         <w:ind w:left="0"/>
+        <w:jc w:val="center"/>
       </w:pPr>
       <w:r>
         <w:rPr>
@@ -1980,6 +2029,7 @@
     <w:p>
       <w:pPr>
         <w:ind w:left="0"/>
+        <w:jc w:val="center"/>
       </w:pPr>
       <w:r>
         <w:rPr>
@@ -2039,7 +2089,71 @@
           <w:sz w:val="24"/>
           <w:szCs w:val="24"/>
         </w:rPr>
-        <w:t xml:space="preserve">It can be observed from the image above that the number of available properties significantly drop after adding more keywords allowing the </w:t>
+        <w:t>It can be observed from the</w:t>
+      </w:r>
+      <w:r>
+        <w:rPr>
+          <w:rFonts w:ascii="Times New Roman" w:hAnsi="Times New Roman" w:cs="Times New Roman"/>
+          <w:sz w:val="24"/>
+          <w:szCs w:val="24"/>
+        </w:rPr>
+        <w:t>se 2</w:t>
+      </w:r>
+      <w:r>
+        <w:rPr>
+          <w:rFonts w:ascii="Times New Roman" w:hAnsi="Times New Roman" w:cs="Times New Roman"/>
+          <w:sz w:val="24"/>
+          <w:szCs w:val="24"/>
+        </w:rPr>
+        <w:t xml:space="preserve"> image</w:t>
+      </w:r>
+      <w:r>
+        <w:rPr>
+          <w:rFonts w:ascii="Times New Roman" w:hAnsi="Times New Roman" w:cs="Times New Roman"/>
+          <w:sz w:val="24"/>
+          <w:szCs w:val="24"/>
+        </w:rPr>
+        <w:t>s</w:t>
+      </w:r>
+      <w:r>
+        <w:rPr>
+          <w:rFonts w:ascii="Times New Roman" w:hAnsi="Times New Roman" w:cs="Times New Roman"/>
+          <w:sz w:val="24"/>
+          <w:szCs w:val="24"/>
+        </w:rPr>
+        <w:t xml:space="preserve"> above that the number of available properties significantly drop after adding</w:t>
+      </w:r>
+      <w:r>
+        <w:rPr>
+          <w:rFonts w:ascii="Times New Roman" w:hAnsi="Times New Roman" w:cs="Times New Roman"/>
+          <w:sz w:val="24"/>
+          <w:szCs w:val="24"/>
+        </w:rPr>
+        <w:t xml:space="preserve"> </w:t>
+      </w:r>
+      <w:r>
+        <w:rPr>
+          <w:rFonts w:ascii="Times New Roman" w:hAnsi="Times New Roman" w:cs="Times New Roman"/>
+          <w:sz w:val="24"/>
+          <w:szCs w:val="24"/>
+        </w:rPr>
+        <w:t>keywords</w:t>
+      </w:r>
+      <w:r>
+        <w:rPr>
+          <w:rFonts w:ascii="Times New Roman" w:hAnsi="Times New Roman" w:cs="Times New Roman"/>
+          <w:sz w:val="24"/>
+          <w:szCs w:val="24"/>
+        </w:rPr>
+        <w:t>,</w:t>
+      </w:r>
+      <w:r>
+        <w:rPr>
+          <w:rFonts w:ascii="Times New Roman" w:hAnsi="Times New Roman" w:cs="Times New Roman"/>
+          <w:sz w:val="24"/>
+          <w:szCs w:val="24"/>
+        </w:rPr>
+        <w:t xml:space="preserve"> allowing the </w:t>
       </w:r>
       <w:r>
         <w:rPr>
@@ -2181,7 +2295,23 @@
           <w:sz w:val="24"/>
           <w:szCs w:val="24"/>
         </w:rPr>
-        <w:t>The fourth analysis relates to the fourth task which is to return all comments relating to the cleanliness of a</w:t>
+        <w:t>The fourth analysis relates to the fourth task which is to return</w:t>
+      </w:r>
+      <w:r>
+        <w:rPr>
+          <w:rFonts w:ascii="Times New Roman" w:hAnsi="Times New Roman" w:cs="Times New Roman"/>
+          <w:sz w:val="24"/>
+          <w:szCs w:val="24"/>
+        </w:rPr>
+        <w:t xml:space="preserve"> the number of</w:t>
+      </w:r>
+      <w:r>
+        <w:rPr>
+          <w:rFonts w:ascii="Times New Roman" w:hAnsi="Times New Roman" w:cs="Times New Roman"/>
+          <w:sz w:val="24"/>
+          <w:szCs w:val="24"/>
+        </w:rPr>
+        <w:t xml:space="preserve"> all comments relating to the cleanliness of a</w:t>
       </w:r>
       <w:r>
         <w:rPr>
@@ -2237,7 +2367,221 @@
           <w:sz w:val="24"/>
           <w:szCs w:val="24"/>
         </w:rPr>
-        <w:t xml:space="preserve">they wish to check for cleanliness. By inputting the ID, they are able to get all the comments that talk about the property’s cleanliness. This is useful for the users, as they are able to see which properties are clean and up to health standards as many customers could have dust allergies </w:t>
+        <w:t xml:space="preserve">they wish to check for cleanliness. By inputting the ID, they </w:t>
+      </w:r>
+      <w:proofErr w:type="gramStart"/>
+      <w:r>
+        <w:rPr>
+          <w:rFonts w:ascii="Times New Roman" w:hAnsi="Times New Roman" w:cs="Times New Roman"/>
+          <w:sz w:val="24"/>
+          <w:szCs w:val="24"/>
+        </w:rPr>
+        <w:t>are able to</w:t>
+      </w:r>
+      <w:proofErr w:type="gramEnd"/>
+      <w:r>
+        <w:rPr>
+          <w:rFonts w:ascii="Times New Roman" w:hAnsi="Times New Roman" w:cs="Times New Roman"/>
+          <w:sz w:val="24"/>
+          <w:szCs w:val="24"/>
+        </w:rPr>
+        <w:t xml:space="preserve"> get all the comments that talk about the property’s cleanliness.</w:t>
+      </w:r>
+      <w:r>
+        <w:rPr>
+          <w:rFonts w:ascii="Times New Roman" w:hAnsi="Times New Roman" w:cs="Times New Roman"/>
+          <w:sz w:val="24"/>
+          <w:szCs w:val="24"/>
+        </w:rPr>
+        <w:t xml:space="preserve"> The cleanliness criteria </w:t>
+      </w:r>
+      <w:proofErr w:type="gramStart"/>
+      <w:r>
+        <w:rPr>
+          <w:rFonts w:ascii="Times New Roman" w:hAnsi="Times New Roman" w:cs="Times New Roman"/>
+          <w:sz w:val="24"/>
+          <w:szCs w:val="24"/>
+        </w:rPr>
+        <w:t>is</w:t>
+      </w:r>
+      <w:proofErr w:type="gramEnd"/>
+      <w:r>
+        <w:rPr>
+          <w:rFonts w:ascii="Times New Roman" w:hAnsi="Times New Roman" w:cs="Times New Roman"/>
+          <w:sz w:val="24"/>
+          <w:szCs w:val="24"/>
+        </w:rPr>
+        <w:t xml:space="preserve"> based on finding 8 related keywords in the comment sections, including: “clean”, “</w:t>
+      </w:r>
+      <w:r>
+        <w:rPr>
+          <w:rFonts w:ascii="Times New Roman" w:hAnsi="Times New Roman" w:cs="Times New Roman"/>
+          <w:sz w:val="24"/>
+          <w:szCs w:val="24"/>
+        </w:rPr>
+        <w:t>tidy</w:t>
+      </w:r>
+      <w:r>
+        <w:rPr>
+          <w:rFonts w:ascii="Times New Roman" w:hAnsi="Times New Roman" w:cs="Times New Roman"/>
+          <w:sz w:val="24"/>
+          <w:szCs w:val="24"/>
+        </w:rPr>
+        <w:t>”, “</w:t>
+      </w:r>
+      <w:r>
+        <w:rPr>
+          <w:rFonts w:ascii="Times New Roman" w:hAnsi="Times New Roman" w:cs="Times New Roman"/>
+          <w:sz w:val="24"/>
+          <w:szCs w:val="24"/>
+        </w:rPr>
+        <w:t>neat</w:t>
+      </w:r>
+      <w:r>
+        <w:rPr>
+          <w:rFonts w:ascii="Times New Roman" w:hAnsi="Times New Roman" w:cs="Times New Roman"/>
+          <w:sz w:val="24"/>
+          <w:szCs w:val="24"/>
+        </w:rPr>
+        <w:t>”, “</w:t>
+      </w:r>
+      <w:r>
+        <w:rPr>
+          <w:rFonts w:ascii="Times New Roman" w:hAnsi="Times New Roman" w:cs="Times New Roman"/>
+          <w:sz w:val="24"/>
+          <w:szCs w:val="24"/>
+        </w:rPr>
+        <w:t>stain</w:t>
+      </w:r>
+      <w:r>
+        <w:rPr>
+          <w:rFonts w:ascii="Times New Roman" w:hAnsi="Times New Roman" w:cs="Times New Roman"/>
+          <w:sz w:val="24"/>
+          <w:szCs w:val="24"/>
+        </w:rPr>
+        <w:t>”, “</w:t>
+      </w:r>
+      <w:r>
+        <w:rPr>
+          <w:rFonts w:ascii="Times New Roman" w:hAnsi="Times New Roman" w:cs="Times New Roman"/>
+          <w:sz w:val="24"/>
+          <w:szCs w:val="24"/>
+        </w:rPr>
+        <w:t>trash</w:t>
+      </w:r>
+      <w:r>
+        <w:rPr>
+          <w:rFonts w:ascii="Times New Roman" w:hAnsi="Times New Roman" w:cs="Times New Roman"/>
+          <w:sz w:val="24"/>
+          <w:szCs w:val="24"/>
+        </w:rPr>
+        <w:t>”, “</w:t>
+      </w:r>
+      <w:r>
+        <w:rPr>
+          <w:rFonts w:ascii="Times New Roman" w:hAnsi="Times New Roman" w:cs="Times New Roman"/>
+          <w:sz w:val="24"/>
+          <w:szCs w:val="24"/>
+        </w:rPr>
+        <w:t>rubbish</w:t>
+      </w:r>
+      <w:r>
+        <w:rPr>
+          <w:rFonts w:ascii="Times New Roman" w:hAnsi="Times New Roman" w:cs="Times New Roman"/>
+          <w:sz w:val="24"/>
+          <w:szCs w:val="24"/>
+        </w:rPr>
+        <w:t>”, “</w:t>
+      </w:r>
+      <w:r>
+        <w:rPr>
+          <w:rFonts w:ascii="Times New Roman" w:hAnsi="Times New Roman" w:cs="Times New Roman"/>
+          <w:sz w:val="24"/>
+          <w:szCs w:val="24"/>
+        </w:rPr>
+        <w:t>dirt</w:t>
+      </w:r>
+      <w:r>
+        <w:rPr>
+          <w:rFonts w:ascii="Times New Roman" w:hAnsi="Times New Roman" w:cs="Times New Roman"/>
+          <w:sz w:val="24"/>
+          <w:szCs w:val="24"/>
+        </w:rPr>
+        <w:t>”, “</w:t>
+      </w:r>
+      <w:r>
+        <w:rPr>
+          <w:rFonts w:ascii="Times New Roman" w:hAnsi="Times New Roman" w:cs="Times New Roman"/>
+          <w:sz w:val="24"/>
+          <w:szCs w:val="24"/>
+        </w:rPr>
+        <w:t>dust</w:t>
+      </w:r>
+      <w:r>
+        <w:rPr>
+          <w:rFonts w:ascii="Times New Roman" w:hAnsi="Times New Roman" w:cs="Times New Roman"/>
+          <w:sz w:val="24"/>
+          <w:szCs w:val="24"/>
+        </w:rPr>
+        <w:t>”.</w:t>
+      </w:r>
+      <w:r>
+        <w:rPr>
+          <w:rFonts w:ascii="Times New Roman" w:hAnsi="Times New Roman" w:cs="Times New Roman"/>
+          <w:sz w:val="24"/>
+          <w:szCs w:val="24"/>
+        </w:rPr>
+        <w:t xml:space="preserve"> </w:t>
+      </w:r>
+      <w:r>
+        <w:rPr>
+          <w:rFonts w:ascii="Times New Roman" w:hAnsi="Times New Roman" w:cs="Times New Roman"/>
+          <w:sz w:val="24"/>
+          <w:szCs w:val="24"/>
+        </w:rPr>
+        <w:t>The system will then look through every single comment containing the keywords, return the total number of cleanliness comments and</w:t>
+      </w:r>
+      <w:r>
+        <w:rPr>
+          <w:rFonts w:ascii="Times New Roman" w:hAnsi="Times New Roman" w:cs="Times New Roman"/>
+          <w:sz w:val="24"/>
+          <w:szCs w:val="24"/>
+        </w:rPr>
+        <w:t xml:space="preserve"> show specific details</w:t>
+      </w:r>
+      <w:r>
+        <w:rPr>
+          <w:rFonts w:ascii="Times New Roman" w:hAnsi="Times New Roman" w:cs="Times New Roman"/>
+          <w:sz w:val="24"/>
+          <w:szCs w:val="24"/>
+        </w:rPr>
+        <w:t xml:space="preserve">. </w:t>
+      </w:r>
+      <w:r>
+        <w:rPr>
+          <w:rFonts w:ascii="Times New Roman" w:hAnsi="Times New Roman" w:cs="Times New Roman"/>
+          <w:sz w:val="24"/>
+          <w:szCs w:val="24"/>
+        </w:rPr>
+        <w:t xml:space="preserve">This is useful for the users, as they </w:t>
+      </w:r>
+      <w:proofErr w:type="gramStart"/>
+      <w:r>
+        <w:rPr>
+          <w:rFonts w:ascii="Times New Roman" w:hAnsi="Times New Roman" w:cs="Times New Roman"/>
+          <w:sz w:val="24"/>
+          <w:szCs w:val="24"/>
+        </w:rPr>
+        <w:t>are able to</w:t>
+      </w:r>
+      <w:proofErr w:type="gramEnd"/>
+      <w:r>
+        <w:rPr>
+          <w:rFonts w:ascii="Times New Roman" w:hAnsi="Times New Roman" w:cs="Times New Roman"/>
+          <w:sz w:val="24"/>
+          <w:szCs w:val="24"/>
+        </w:rPr>
+        <w:t xml:space="preserve"> see which properties are clean and up to health standards as many customers could have dust allergies </w:t>
       </w:r>
       <w:r>
         <w:rPr>
@@ -2263,12 +2607,6 @@
         </w:rPr>
         <w:t xml:space="preserve"> to stay in.</w:t>
       </w:r>
-    </w:p>
-    <w:p>
-      <w:pPr>
-        <w:spacing w:line="240" w:lineRule="auto"/>
-        <w:ind w:left="0"/>
-      </w:pPr>
     </w:p>
     <w:p>
       <w:pPr>
@@ -2338,6 +2676,7 @@
       <w:pPr>
         <w:spacing w:line="240" w:lineRule="auto"/>
         <w:ind w:left="0"/>
+        <w:jc w:val="center"/>
         <w:rPr>
           <w:rStyle w:val="Heading1Char"/>
           <w:rFonts w:asciiTheme="minorHAnsi" w:eastAsiaTheme="minorEastAsia" w:hAnsiTheme="minorHAnsi" w:cstheme="minorBidi"/>
@@ -2487,7 +2826,31 @@
           <w:sz w:val="24"/>
           <w:szCs w:val="24"/>
         </w:rPr>
-        <w:t>property is rated out of 5 stars in each category left by previous customers who stayed at that property</w:t>
+        <w:t xml:space="preserve">property is rated out of 5 stars in each category </w:t>
+      </w:r>
+      <w:r>
+        <w:rPr>
+          <w:rFonts w:ascii="Times New Roman" w:hAnsi="Times New Roman" w:cs="Times New Roman"/>
+          <w:sz w:val="24"/>
+          <w:szCs w:val="24"/>
+        </w:rPr>
+        <w:t xml:space="preserve">based on review rating score </w:t>
+      </w:r>
+      <w:r>
+        <w:rPr>
+          <w:rFonts w:ascii="Times New Roman" w:hAnsi="Times New Roman" w:cs="Times New Roman"/>
+          <w:sz w:val="24"/>
+          <w:szCs w:val="24"/>
+        </w:rPr>
+        <w:t>left by previous customers who stayed at that property</w:t>
+      </w:r>
+      <w:r>
+        <w:rPr>
+          <w:rFonts w:ascii="Times New Roman" w:hAnsi="Times New Roman" w:cs="Times New Roman"/>
+          <w:sz w:val="24"/>
+          <w:szCs w:val="24"/>
+        </w:rPr>
+        <w:t>,</w:t>
       </w:r>
       <w:r>
         <w:rPr>
@@ -2496,6 +2859,14 @@
           <w:szCs w:val="24"/>
         </w:rPr>
         <w:t xml:space="preserve"> and then displays the property’s average score</w:t>
+      </w:r>
+      <w:r>
+        <w:rPr>
+          <w:rFonts w:ascii="Times New Roman" w:hAnsi="Times New Roman" w:cs="Times New Roman"/>
+          <w:sz w:val="24"/>
+          <w:szCs w:val="24"/>
+        </w:rPr>
+        <w:t xml:space="preserve"> and score in specific features</w:t>
       </w:r>
       <w:r>
         <w:rPr>
@@ -2670,12 +3041,53 @@
       <w:pPr>
         <w:spacing w:line="240" w:lineRule="auto"/>
         <w:ind w:left="0"/>
-        <w:rPr>
-          <w:rFonts w:ascii="Times New Roman" w:hAnsi="Times New Roman" w:cs="Times New Roman"/>
-          <w:sz w:val="24"/>
-          <w:szCs w:val="24"/>
-        </w:rPr>
-      </w:pPr>
+        <w:jc w:val="both"/>
+        <w:rPr>
+          <w:rFonts w:ascii="Times New Roman" w:hAnsi="Times New Roman" w:cs="Times New Roman"/>
+          <w:sz w:val="24"/>
+          <w:szCs w:val="24"/>
+        </w:rPr>
+      </w:pPr>
+      <w:r>
+        <w:rPr>
+          <w:noProof/>
+        </w:rPr>
+        <w:drawing>
+          <wp:inline distT="0" distB="0" distL="0" distR="0" wp14:anchorId="01152CA8" wp14:editId="245EE5E0">
+            <wp:extent cx="3291052" cy="1035486"/>
+            <wp:effectExtent l="0" t="0" r="5080" b="0"/>
+            <wp:docPr id="1963830512" name="Picture 1963830512" descr="A screenshot of a video&#10;&#10;Description automatically generated"/>
+            <wp:cNvGraphicFramePr>
+              <a:graphicFrameLocks xmlns:a="http://schemas.openxmlformats.org/drawingml/2006/main" noChangeAspect="1"/>
+            </wp:cNvGraphicFramePr>
+            <a:graphic xmlns:a="http://schemas.openxmlformats.org/drawingml/2006/main">
+              <a:graphicData uri="http://schemas.openxmlformats.org/drawingml/2006/picture">
+                <pic:pic xmlns:pic="http://schemas.openxmlformats.org/drawingml/2006/picture">
+                  <pic:nvPicPr>
+                    <pic:cNvPr id="1329087855" name="Picture 15" descr="A screenshot of a video&#10;&#10;Description automatically generated"/>
+                    <pic:cNvPicPr/>
+                  </pic:nvPicPr>
+                  <pic:blipFill>
+                    <a:blip r:embed="rId18"/>
+                    <a:stretch>
+                      <a:fillRect/>
+                    </a:stretch>
+                  </pic:blipFill>
+                  <pic:spPr>
+                    <a:xfrm>
+                      <a:off x="0" y="0"/>
+                      <a:ext cx="3300166" cy="1038354"/>
+                    </a:xfrm>
+                    <a:prstGeom prst="rect">
+                      <a:avLst/>
+                    </a:prstGeom>
+                  </pic:spPr>
+                </pic:pic>
+              </a:graphicData>
+            </a:graphic>
+          </wp:inline>
+        </w:drawing>
+      </w:r>
     </w:p>
     <w:p>
       <w:pPr>
@@ -4435,7 +4847,7 @@
   <w:font w:name="Symbol">
     <w:panose1 w:val="05050102010706020507"/>
     <w:charset w:val="02"/>
-    <w:family w:val="decorative"/>
+    <w:family w:val="roman"/>
     <w:pitch w:val="variable"/>
     <w:sig w:usb0="00000000" w:usb1="10000000" w:usb2="00000000" w:usb3="00000000" w:csb0="80000000" w:csb1="00000000"/>
   </w:font>
@@ -4451,14 +4863,14 @@
     <w:charset w:val="00"/>
     <w:family w:val="modern"/>
     <w:pitch w:val="fixed"/>
-    <w:sig w:usb0="E0002AFF" w:usb1="C0007843" w:usb2="00000009" w:usb3="00000000" w:csb0="000001FF" w:csb1="00000000"/>
+    <w:sig w:usb0="E0002EFF" w:usb1="C0007843" w:usb2="00000009" w:usb3="00000000" w:csb0="000001FF" w:csb1="00000000"/>
   </w:font>
   <w:font w:name="Wingdings">
     <w:panose1 w:val="05000000000000000000"/>
-    <w:charset w:val="4D"/>
-    <w:family w:val="decorative"/>
+    <w:charset w:val="02"/>
+    <w:family w:val="auto"/>
     <w:pitch w:val="variable"/>
-    <w:sig w:usb0="00000003" w:usb1="00000000" w:usb2="00000000" w:usb3="00000000" w:csb0="80000001" w:csb1="00000000"/>
+    <w:sig w:usb0="00000000" w:usb1="10000000" w:usb2="00000000" w:usb3="00000000" w:csb0="80000000" w:csb1="00000000"/>
   </w:font>
   <w:font w:name="Cambria">
     <w:panose1 w:val="02040503050406030204"/>
@@ -4504,6 +4916,7 @@
     <w:rsid w:val="0015183A"/>
     <w:rsid w:val="00312CD0"/>
     <w:rsid w:val="00376F71"/>
+    <w:rsid w:val="004806AE"/>
     <w:rsid w:val="004D500C"/>
     <w:rsid w:val="0060404B"/>
     <w:rsid w:val="00854693"/>

</xml_diff>